<commit_message>
Add dual output functionality
</commit_message>
<xml_diff>
--- a/PaperTest.docx
+++ b/PaperTest.docx
@@ -61,6 +61,12 @@
           <w:top w:w="60" w:type="dxa"/>
           <w:bottom w:w="60" w:type="dxa"/>
         </w:tblCellMar>
+        <w:tblCellMar>
+          <w:left w:w="0" w:type="dxa"/>
+          <w:right w:w="0" w:type="dxa"/>
+          <w:top w:w="60" w:type="dxa"/>
+          <w:bottom w:w="60" w:type="dxa"/>
+        </w:tblCellMar>
       </w:tblPr>
       <w:tblGrid>
         <w:gridCol w:w="960"/>
@@ -768,140 +774,140 @@
               <w:jc w:val="center"/>
             </w:pPr>
             <w:r>
-              <w:t>-0.811</w:t>
-            </w:r>
-          </w:p>
-        </w:tc>
-        <w:tc>
-          <w:tcPr>
-            <w:tcW w:type="dxa" w:w="960"/>
-            <w:tcBorders>
-              <w:top w:val="nil"/>
-              <w:bottom w:val="nil"/>
-              <w:left w:val="nil"/>
-              <w:right w:val="nil"/>
-            </w:tcBorders>
-          </w:tcPr>
-          <w:p>
-            <w:pPr>
-              <w:jc w:val="center"/>
-            </w:pPr>
-            <w:r>
-              <w:t>1.518</w:t>
-            </w:r>
-          </w:p>
-        </w:tc>
-        <w:tc>
-          <w:tcPr>
-            <w:tcW w:type="dxa" w:w="960"/>
-            <w:tcBorders>
-              <w:top w:val="nil"/>
-              <w:bottom w:val="nil"/>
-              <w:left w:val="nil"/>
-              <w:right w:val="nil"/>
-            </w:tcBorders>
-          </w:tcPr>
-          <w:p>
-            <w:pPr>
-              <w:jc w:val="center"/>
-            </w:pPr>
-            <w:r>
-              <w:t>-0.568</w:t>
-            </w:r>
-          </w:p>
-        </w:tc>
-        <w:tc>
-          <w:tcPr>
-            <w:tcW w:type="dxa" w:w="960"/>
-            <w:tcBorders>
-              <w:top w:val="nil"/>
-              <w:bottom w:val="nil"/>
-              <w:left w:val="nil"/>
-              <w:right w:val="nil"/>
-            </w:tcBorders>
-          </w:tcPr>
-          <w:p>
-            <w:pPr>
-              <w:jc w:val="center"/>
-            </w:pPr>
-            <w:r>
-              <w:t>0.018</w:t>
-            </w:r>
-          </w:p>
-        </w:tc>
-        <w:tc>
-          <w:tcPr>
-            <w:tcW w:type="dxa" w:w="960"/>
-            <w:tcBorders>
-              <w:top w:val="nil"/>
-              <w:bottom w:val="nil"/>
-              <w:left w:val="nil"/>
-              <w:right w:val="nil"/>
-            </w:tcBorders>
-          </w:tcPr>
-          <w:p>
-            <w:pPr>
-              <w:jc w:val="center"/>
-            </w:pPr>
-            <w:r>
-              <w:t>0.95</w:t>
-            </w:r>
-          </w:p>
-        </w:tc>
-        <w:tc>
-          <w:tcPr>
-            <w:tcW w:type="dxa" w:w="960"/>
-            <w:tcBorders>
-              <w:top w:val="nil"/>
-              <w:bottom w:val="nil"/>
-              <w:left w:val="nil"/>
-              <w:right w:val="nil"/>
-            </w:tcBorders>
-          </w:tcPr>
-          <w:p>
-            <w:pPr>
-              <w:jc w:val="center"/>
-            </w:pPr>
-            <w:r>
-              <w:t>-0.966</w:t>
-            </w:r>
-          </w:p>
-        </w:tc>
-        <w:tc>
-          <w:tcPr>
-            <w:tcW w:type="dxa" w:w="960"/>
-            <w:tcBorders>
-              <w:top w:val="nil"/>
-              <w:bottom w:val="nil"/>
-              <w:left w:val="nil"/>
-              <w:right w:val="nil"/>
-            </w:tcBorders>
-          </w:tcPr>
-          <w:p>
-            <w:pPr>
-              <w:jc w:val="center"/>
-            </w:pPr>
-            <w:r>
-              <w:t>-1.111</w:t>
-            </w:r>
-          </w:p>
-        </w:tc>
-        <w:tc>
-          <w:tcPr>
-            <w:tcW w:type="dxa" w:w="960"/>
-            <w:tcBorders>
-              <w:top w:val="nil"/>
-              <w:bottom w:val="nil"/>
-              <w:left w:val="nil"/>
-              <w:right w:val="nil"/>
-            </w:tcBorders>
-          </w:tcPr>
-          <w:p>
-            <w:pPr>
-              <w:jc w:val="center"/>
-            </w:pPr>
-            <w:r>
-              <w:t>-0.234</w:t>
+              <w:t>0.43</w:t>
+            </w:r>
+          </w:p>
+        </w:tc>
+        <w:tc>
+          <w:tcPr>
+            <w:tcW w:type="dxa" w:w="960"/>
+            <w:tcBorders>
+              <w:top w:val="nil"/>
+              <w:bottom w:val="nil"/>
+              <w:left w:val="nil"/>
+              <w:right w:val="nil"/>
+            </w:tcBorders>
+          </w:tcPr>
+          <w:p>
+            <w:pPr>
+              <w:jc w:val="center"/>
+            </w:pPr>
+            <w:r>
+              <w:t>1.063</w:t>
+            </w:r>
+          </w:p>
+        </w:tc>
+        <w:tc>
+          <w:tcPr>
+            <w:tcW w:type="dxa" w:w="960"/>
+            <w:tcBorders>
+              <w:top w:val="nil"/>
+              <w:bottom w:val="nil"/>
+              <w:left w:val="nil"/>
+              <w:right w:val="nil"/>
+            </w:tcBorders>
+          </w:tcPr>
+          <w:p>
+            <w:pPr>
+              <w:jc w:val="center"/>
+            </w:pPr>
+            <w:r>
+              <w:t>0.31</w:t>
+            </w:r>
+          </w:p>
+        </w:tc>
+        <w:tc>
+          <w:tcPr>
+            <w:tcW w:type="dxa" w:w="960"/>
+            <w:tcBorders>
+              <w:top w:val="nil"/>
+              <w:bottom w:val="nil"/>
+              <w:left w:val="nil"/>
+              <w:right w:val="nil"/>
+            </w:tcBorders>
+          </w:tcPr>
+          <w:p>
+            <w:pPr>
+              <w:jc w:val="center"/>
+            </w:pPr>
+            <w:r>
+              <w:t>-1.917</w:t>
+            </w:r>
+          </w:p>
+        </w:tc>
+        <w:tc>
+          <w:tcPr>
+            <w:tcW w:type="dxa" w:w="960"/>
+            <w:tcBorders>
+              <w:top w:val="nil"/>
+              <w:bottom w:val="nil"/>
+              <w:left w:val="nil"/>
+              <w:right w:val="nil"/>
+            </w:tcBorders>
+          </w:tcPr>
+          <w:p>
+            <w:pPr>
+              <w:jc w:val="center"/>
+            </w:pPr>
+            <w:r>
+              <w:t>-0.514</w:t>
+            </w:r>
+          </w:p>
+        </w:tc>
+        <w:tc>
+          <w:tcPr>
+            <w:tcW w:type="dxa" w:w="960"/>
+            <w:tcBorders>
+              <w:top w:val="nil"/>
+              <w:bottom w:val="nil"/>
+              <w:left w:val="nil"/>
+              <w:right w:val="nil"/>
+            </w:tcBorders>
+          </w:tcPr>
+          <w:p>
+            <w:pPr>
+              <w:jc w:val="center"/>
+            </w:pPr>
+            <w:r>
+              <w:t>1.032</w:t>
+            </w:r>
+          </w:p>
+        </w:tc>
+        <w:tc>
+          <w:tcPr>
+            <w:tcW w:type="dxa" w:w="960"/>
+            <w:tcBorders>
+              <w:top w:val="nil"/>
+              <w:bottom w:val="nil"/>
+              <w:left w:val="nil"/>
+              <w:right w:val="nil"/>
+            </w:tcBorders>
+          </w:tcPr>
+          <w:p>
+            <w:pPr>
+              <w:jc w:val="center"/>
+            </w:pPr>
+            <w:r>
+              <w:t>0.471</w:t>
+            </w:r>
+          </w:p>
+        </w:tc>
+        <w:tc>
+          <w:tcPr>
+            <w:tcW w:type="dxa" w:w="960"/>
+            <w:tcBorders>
+              <w:top w:val="nil"/>
+              <w:bottom w:val="nil"/>
+              <w:left w:val="nil"/>
+              <w:right w:val="nil"/>
+            </w:tcBorders>
+          </w:tcPr>
+          <w:p>
+            <w:pPr>
+              <w:jc w:val="center"/>
+            </w:pPr>
+            <w:r>
+              <w:t>-1.572</w:t>
             </w:r>
           </w:p>
         </w:tc>
@@ -938,140 +944,140 @@
               <w:jc w:val="center"/>
             </w:pPr>
             <w:r>
-              <w:t>0.549</w:t>
-            </w:r>
-          </w:p>
-        </w:tc>
-        <w:tc>
-          <w:tcPr>
-            <w:tcW w:type="dxa" w:w="960"/>
-            <w:tcBorders>
-              <w:top w:val="nil"/>
-              <w:bottom w:val="nil"/>
-              <w:left w:val="nil"/>
-              <w:right w:val="nil"/>
-            </w:tcBorders>
-          </w:tcPr>
-          <w:p>
-            <w:pPr>
-              <w:jc w:val="center"/>
-            </w:pPr>
-            <w:r>
-              <w:t>-0.379</w:t>
-            </w:r>
-          </w:p>
-        </w:tc>
-        <w:tc>
-          <w:tcPr>
-            <w:tcW w:type="dxa" w:w="960"/>
-            <w:tcBorders>
-              <w:top w:val="nil"/>
-              <w:bottom w:val="nil"/>
-              <w:left w:val="nil"/>
-              <w:right w:val="nil"/>
-            </w:tcBorders>
-          </w:tcPr>
-          <w:p>
-            <w:pPr>
-              <w:jc w:val="center"/>
-            </w:pPr>
-            <w:r>
-              <w:t>-1.175</w:t>
-            </w:r>
-          </w:p>
-        </w:tc>
-        <w:tc>
-          <w:tcPr>
-            <w:tcW w:type="dxa" w:w="960"/>
-            <w:tcBorders>
-              <w:top w:val="nil"/>
-              <w:bottom w:val="nil"/>
-              <w:left w:val="nil"/>
-              <w:right w:val="nil"/>
-            </w:tcBorders>
-          </w:tcPr>
-          <w:p>
-            <w:pPr>
-              <w:jc w:val="center"/>
-            </w:pPr>
-            <w:r>
-              <w:t>-0.68</w:t>
-            </w:r>
-          </w:p>
-        </w:tc>
-        <w:tc>
-          <w:tcPr>
-            <w:tcW w:type="dxa" w:w="960"/>
-            <w:tcBorders>
-              <w:top w:val="nil"/>
-              <w:bottom w:val="nil"/>
-              <w:left w:val="nil"/>
-              <w:right w:val="nil"/>
-            </w:tcBorders>
-          </w:tcPr>
-          <w:p>
-            <w:pPr>
-              <w:jc w:val="center"/>
-            </w:pPr>
-            <w:r>
-              <w:t>0.554</w:t>
-            </w:r>
-          </w:p>
-        </w:tc>
-        <w:tc>
-          <w:tcPr>
-            <w:tcW w:type="dxa" w:w="960"/>
-            <w:tcBorders>
-              <w:top w:val="nil"/>
-              <w:bottom w:val="nil"/>
-              <w:left w:val="nil"/>
-              <w:right w:val="nil"/>
-            </w:tcBorders>
-          </w:tcPr>
-          <w:p>
-            <w:pPr>
-              <w:jc w:val="center"/>
-            </w:pPr>
-            <w:r>
-              <w:t>-0.251</w:t>
-            </w:r>
-          </w:p>
-        </w:tc>
-        <w:tc>
-          <w:tcPr>
-            <w:tcW w:type="dxa" w:w="960"/>
-            <w:tcBorders>
-              <w:top w:val="nil"/>
-              <w:bottom w:val="nil"/>
-              <w:left w:val="nil"/>
-              <w:right w:val="nil"/>
-            </w:tcBorders>
-          </w:tcPr>
-          <w:p>
-            <w:pPr>
-              <w:jc w:val="center"/>
-            </w:pPr>
-            <w:r>
-              <w:t>-0.345</w:t>
-            </w:r>
-          </w:p>
-        </w:tc>
-        <w:tc>
-          <w:tcPr>
-            <w:tcW w:type="dxa" w:w="960"/>
-            <w:tcBorders>
-              <w:top w:val="nil"/>
-              <w:bottom w:val="nil"/>
-              <w:left w:val="nil"/>
-              <w:right w:val="nil"/>
-            </w:tcBorders>
-          </w:tcPr>
-          <w:p>
-            <w:pPr>
-              <w:jc w:val="center"/>
-            </w:pPr>
-            <w:r>
-              <w:t>0.588</w:t>
+              <w:t>-1.358</w:t>
+            </w:r>
+          </w:p>
+        </w:tc>
+        <w:tc>
+          <w:tcPr>
+            <w:tcW w:type="dxa" w:w="960"/>
+            <w:tcBorders>
+              <w:top w:val="nil"/>
+              <w:bottom w:val="nil"/>
+              <w:left w:val="nil"/>
+              <w:right w:val="nil"/>
+            </w:tcBorders>
+          </w:tcPr>
+          <w:p>
+            <w:pPr>
+              <w:jc w:val="center"/>
+            </w:pPr>
+            <w:r>
+              <w:t>0.488</w:t>
+            </w:r>
+          </w:p>
+        </w:tc>
+        <w:tc>
+          <w:tcPr>
+            <w:tcW w:type="dxa" w:w="960"/>
+            <w:tcBorders>
+              <w:top w:val="nil"/>
+              <w:bottom w:val="nil"/>
+              <w:left w:val="nil"/>
+              <w:right w:val="nil"/>
+            </w:tcBorders>
+          </w:tcPr>
+          <w:p>
+            <w:pPr>
+              <w:jc w:val="center"/>
+            </w:pPr>
+            <w:r>
+              <w:t>-0.491</w:t>
+            </w:r>
+          </w:p>
+        </w:tc>
+        <w:tc>
+          <w:tcPr>
+            <w:tcW w:type="dxa" w:w="960"/>
+            <w:tcBorders>
+              <w:top w:val="nil"/>
+              <w:bottom w:val="nil"/>
+              <w:left w:val="nil"/>
+              <w:right w:val="nil"/>
+            </w:tcBorders>
+          </w:tcPr>
+          <w:p>
+            <w:pPr>
+              <w:jc w:val="center"/>
+            </w:pPr>
+            <w:r>
+              <w:t>-0.427</w:t>
+            </w:r>
+          </w:p>
+        </w:tc>
+        <w:tc>
+          <w:tcPr>
+            <w:tcW w:type="dxa" w:w="960"/>
+            <w:tcBorders>
+              <w:top w:val="nil"/>
+              <w:bottom w:val="nil"/>
+              <w:left w:val="nil"/>
+              <w:right w:val="nil"/>
+            </w:tcBorders>
+          </w:tcPr>
+          <w:p>
+            <w:pPr>
+              <w:jc w:val="center"/>
+            </w:pPr>
+            <w:r>
+              <w:t>0.494</w:t>
+            </w:r>
+          </w:p>
+        </w:tc>
+        <w:tc>
+          <w:tcPr>
+            <w:tcW w:type="dxa" w:w="960"/>
+            <w:tcBorders>
+              <w:top w:val="nil"/>
+              <w:bottom w:val="nil"/>
+              <w:left w:val="nil"/>
+              <w:right w:val="nil"/>
+            </w:tcBorders>
+          </w:tcPr>
+          <w:p>
+            <w:pPr>
+              <w:jc w:val="center"/>
+            </w:pPr>
+            <w:r>
+              <w:t>0.375</w:t>
+            </w:r>
+          </w:p>
+        </w:tc>
+        <w:tc>
+          <w:tcPr>
+            <w:tcW w:type="dxa" w:w="960"/>
+            <w:tcBorders>
+              <w:top w:val="nil"/>
+              <w:bottom w:val="nil"/>
+              <w:left w:val="nil"/>
+              <w:right w:val="nil"/>
+            </w:tcBorders>
+          </w:tcPr>
+          <w:p>
+            <w:pPr>
+              <w:jc w:val="center"/>
+            </w:pPr>
+            <w:r>
+              <w:t>0.8</w:t>
+            </w:r>
+          </w:p>
+        </w:tc>
+        <w:tc>
+          <w:tcPr>
+            <w:tcW w:type="dxa" w:w="960"/>
+            <w:tcBorders>
+              <w:top w:val="nil"/>
+              <w:bottom w:val="nil"/>
+              <w:left w:val="nil"/>
+              <w:right w:val="nil"/>
+            </w:tcBorders>
+          </w:tcPr>
+          <w:p>
+            <w:pPr>
+              <w:jc w:val="center"/>
+            </w:pPr>
+            <w:r>
+              <w:t>2.745</w:t>
             </w:r>
           </w:p>
         </w:tc>
@@ -1108,140 +1114,140 @@
               <w:jc w:val="center"/>
             </w:pPr>
             <w:r>
-              <w:t>0.025</w:t>
-            </w:r>
-          </w:p>
-        </w:tc>
-        <w:tc>
-          <w:tcPr>
-            <w:tcW w:type="dxa" w:w="960"/>
-            <w:tcBorders>
-              <w:top w:val="nil"/>
-              <w:bottom w:val="nil"/>
-              <w:left w:val="nil"/>
-              <w:right w:val="nil"/>
-            </w:tcBorders>
-          </w:tcPr>
-          <w:p>
-            <w:pPr>
-              <w:jc w:val="center"/>
-            </w:pPr>
-            <w:r>
-              <w:t>-1.136</w:t>
-            </w:r>
-          </w:p>
-        </w:tc>
-        <w:tc>
-          <w:tcPr>
-            <w:tcW w:type="dxa" w:w="960"/>
-            <w:tcBorders>
-              <w:top w:val="nil"/>
-              <w:bottom w:val="nil"/>
-              <w:left w:val="nil"/>
-              <w:right w:val="nil"/>
-            </w:tcBorders>
-          </w:tcPr>
-          <w:p>
-            <w:pPr>
-              <w:jc w:val="center"/>
-            </w:pPr>
-            <w:r>
-              <w:t>-0.332</w:t>
-            </w:r>
-          </w:p>
-        </w:tc>
-        <w:tc>
-          <w:tcPr>
-            <w:tcW w:type="dxa" w:w="960"/>
-            <w:tcBorders>
-              <w:top w:val="nil"/>
-              <w:bottom w:val="nil"/>
-              <w:left w:val="nil"/>
-              <w:right w:val="nil"/>
-            </w:tcBorders>
-          </w:tcPr>
-          <w:p>
-            <w:pPr>
-              <w:jc w:val="center"/>
-            </w:pPr>
-            <w:r>
-              <w:t>-1.04</w:t>
-            </w:r>
-          </w:p>
-        </w:tc>
-        <w:tc>
-          <w:tcPr>
-            <w:tcW w:type="dxa" w:w="960"/>
-            <w:tcBorders>
-              <w:top w:val="nil"/>
-              <w:bottom w:val="nil"/>
-              <w:left w:val="nil"/>
-              <w:right w:val="nil"/>
-            </w:tcBorders>
-          </w:tcPr>
-          <w:p>
-            <w:pPr>
-              <w:jc w:val="center"/>
-            </w:pPr>
-            <w:r>
-              <w:t>0.256</w:t>
-            </w:r>
-          </w:p>
-        </w:tc>
-        <w:tc>
-          <w:tcPr>
-            <w:tcW w:type="dxa" w:w="960"/>
-            <w:tcBorders>
-              <w:top w:val="nil"/>
-              <w:bottom w:val="nil"/>
-              <w:left w:val="nil"/>
-              <w:right w:val="nil"/>
-            </w:tcBorders>
-          </w:tcPr>
-          <w:p>
-            <w:pPr>
-              <w:jc w:val="center"/>
-            </w:pPr>
-            <w:r>
-              <w:t>0.001</w:t>
-            </w:r>
-          </w:p>
-        </w:tc>
-        <w:tc>
-          <w:tcPr>
-            <w:tcW w:type="dxa" w:w="960"/>
-            <w:tcBorders>
-              <w:top w:val="nil"/>
-              <w:bottom w:val="nil"/>
-              <w:left w:val="nil"/>
-              <w:right w:val="nil"/>
-            </w:tcBorders>
-          </w:tcPr>
-          <w:p>
-            <w:pPr>
-              <w:jc w:val="center"/>
-            </w:pPr>
-            <w:r>
-              <w:t>-0.254</w:t>
-            </w:r>
-          </w:p>
-        </w:tc>
-        <w:tc>
-          <w:tcPr>
-            <w:tcW w:type="dxa" w:w="960"/>
-            <w:tcBorders>
-              <w:top w:val="nil"/>
-              <w:bottom w:val="nil"/>
-              <w:left w:val="nil"/>
-              <w:right w:val="nil"/>
-            </w:tcBorders>
-          </w:tcPr>
-          <w:p>
-            <w:pPr>
-              <w:jc w:val="center"/>
-            </w:pPr>
-            <w:r>
-              <w:t>0.235</w:t>
+              <w:t>-0.451</w:t>
+            </w:r>
+          </w:p>
+        </w:tc>
+        <w:tc>
+          <w:tcPr>
+            <w:tcW w:type="dxa" w:w="960"/>
+            <w:tcBorders>
+              <w:top w:val="nil"/>
+              <w:bottom w:val="nil"/>
+              <w:left w:val="nil"/>
+              <w:right w:val="nil"/>
+            </w:tcBorders>
+          </w:tcPr>
+          <w:p>
+            <w:pPr>
+              <w:jc w:val="center"/>
+            </w:pPr>
+            <w:r>
+              <w:t>-0.742</w:t>
+            </w:r>
+          </w:p>
+        </w:tc>
+        <w:tc>
+          <w:tcPr>
+            <w:tcW w:type="dxa" w:w="960"/>
+            <w:tcBorders>
+              <w:top w:val="nil"/>
+              <w:bottom w:val="nil"/>
+              <w:left w:val="nil"/>
+              <w:right w:val="nil"/>
+            </w:tcBorders>
+          </w:tcPr>
+          <w:p>
+            <w:pPr>
+              <w:jc w:val="center"/>
+            </w:pPr>
+            <w:r>
+              <w:t>-0.361</w:t>
+            </w:r>
+          </w:p>
+        </w:tc>
+        <w:tc>
+          <w:tcPr>
+            <w:tcW w:type="dxa" w:w="960"/>
+            <w:tcBorders>
+              <w:top w:val="nil"/>
+              <w:bottom w:val="nil"/>
+              <w:left w:val="nil"/>
+              <w:right w:val="nil"/>
+            </w:tcBorders>
+          </w:tcPr>
+          <w:p>
+            <w:pPr>
+              <w:jc w:val="center"/>
+            </w:pPr>
+            <w:r>
+              <w:t>-1.483</w:t>
+            </w:r>
+          </w:p>
+        </w:tc>
+        <w:tc>
+          <w:tcPr>
+            <w:tcW w:type="dxa" w:w="960"/>
+            <w:tcBorders>
+              <w:top w:val="nil"/>
+              <w:bottom w:val="nil"/>
+              <w:left w:val="nil"/>
+              <w:right w:val="nil"/>
+            </w:tcBorders>
+          </w:tcPr>
+          <w:p>
+            <w:pPr>
+              <w:jc w:val="center"/>
+            </w:pPr>
+            <w:r>
+              <w:t>0.336</w:t>
+            </w:r>
+          </w:p>
+        </w:tc>
+        <w:tc>
+          <w:tcPr>
+            <w:tcW w:type="dxa" w:w="960"/>
+            <w:tcBorders>
+              <w:top w:val="nil"/>
+              <w:bottom w:val="nil"/>
+              <w:left w:val="nil"/>
+              <w:right w:val="nil"/>
+            </w:tcBorders>
+          </w:tcPr>
+          <w:p>
+            <w:pPr>
+              <w:jc w:val="center"/>
+            </w:pPr>
+            <w:r>
+              <w:t>-0.678</w:t>
+            </w:r>
+          </w:p>
+        </w:tc>
+        <w:tc>
+          <w:tcPr>
+            <w:tcW w:type="dxa" w:w="960"/>
+            <w:tcBorders>
+              <w:top w:val="nil"/>
+              <w:bottom w:val="nil"/>
+              <w:left w:val="nil"/>
+              <w:right w:val="nil"/>
+            </w:tcBorders>
+          </w:tcPr>
+          <w:p>
+            <w:pPr>
+              <w:jc w:val="center"/>
+            </w:pPr>
+            <w:r>
+              <w:t>-0.044</w:t>
+            </w:r>
+          </w:p>
+        </w:tc>
+        <w:tc>
+          <w:tcPr>
+            <w:tcW w:type="dxa" w:w="960"/>
+            <w:tcBorders>
+              <w:top w:val="nil"/>
+              <w:bottom w:val="nil"/>
+              <w:left w:val="nil"/>
+              <w:right w:val="nil"/>
+            </w:tcBorders>
+          </w:tcPr>
+          <w:p>
+            <w:pPr>
+              <w:jc w:val="center"/>
+            </w:pPr>
+            <w:r>
+              <w:t>1.659</w:t>
             </w:r>
           </w:p>
         </w:tc>
@@ -1489,140 +1495,140 @@
               <w:jc w:val="center"/>
             </w:pPr>
             <w:r>
-              <w:t>-0.387</w:t>
-            </w:r>
-          </w:p>
-        </w:tc>
-        <w:tc>
-          <w:tcPr>
-            <w:tcW w:type="dxa" w:w="960"/>
-            <w:tcBorders>
-              <w:top w:val="nil"/>
-              <w:bottom w:val="nil"/>
-              <w:left w:val="nil"/>
-              <w:right w:val="nil"/>
-            </w:tcBorders>
-          </w:tcPr>
-          <w:p>
-            <w:pPr>
-              <w:jc w:val="center"/>
-            </w:pPr>
-            <w:r>
-              <w:t>-1.283</w:t>
-            </w:r>
-          </w:p>
-        </w:tc>
-        <w:tc>
-          <w:tcPr>
-            <w:tcW w:type="dxa" w:w="960"/>
-            <w:tcBorders>
-              <w:top w:val="nil"/>
-              <w:bottom w:val="nil"/>
-              <w:left w:val="nil"/>
-              <w:right w:val="nil"/>
-            </w:tcBorders>
-          </w:tcPr>
-          <w:p>
-            <w:pPr>
-              <w:jc w:val="center"/>
-            </w:pPr>
-            <w:r>
-              <w:t>0.385</w:t>
-            </w:r>
-          </w:p>
-        </w:tc>
-        <w:tc>
-          <w:tcPr>
-            <w:tcW w:type="dxa" w:w="960"/>
-            <w:tcBorders>
-              <w:top w:val="nil"/>
-              <w:bottom w:val="nil"/>
-              <w:left w:val="nil"/>
-              <w:right w:val="nil"/>
-            </w:tcBorders>
-          </w:tcPr>
-          <w:p>
-            <w:pPr>
-              <w:jc w:val="center"/>
-            </w:pPr>
-            <w:r>
-              <w:t>-0.991</w:t>
-            </w:r>
-          </w:p>
-        </w:tc>
-        <w:tc>
-          <w:tcPr>
-            <w:tcW w:type="dxa" w:w="960"/>
-            <w:tcBorders>
-              <w:top w:val="nil"/>
-              <w:bottom w:val="nil"/>
-              <w:left w:val="nil"/>
-              <w:right w:val="nil"/>
-            </w:tcBorders>
-          </w:tcPr>
-          <w:p>
-            <w:pPr>
-              <w:jc w:val="center"/>
-            </w:pPr>
-            <w:r>
-              <w:t>0.294</w:t>
-            </w:r>
-          </w:p>
-        </w:tc>
-        <w:tc>
-          <w:tcPr>
-            <w:tcW w:type="dxa" w:w="960"/>
-            <w:tcBorders>
-              <w:top w:val="nil"/>
-              <w:bottom w:val="nil"/>
-              <w:left w:val="nil"/>
-              <w:right w:val="nil"/>
-            </w:tcBorders>
-          </w:tcPr>
-          <w:p>
-            <w:pPr>
-              <w:jc w:val="center"/>
-            </w:pPr>
-            <w:r>
-              <w:t>0.129</w:t>
-            </w:r>
-          </w:p>
-        </w:tc>
-        <w:tc>
-          <w:tcPr>
-            <w:tcW w:type="dxa" w:w="960"/>
-            <w:tcBorders>
-              <w:top w:val="nil"/>
-              <w:bottom w:val="nil"/>
-              <w:left w:val="nil"/>
-              <w:right w:val="nil"/>
-            </w:tcBorders>
-          </w:tcPr>
-          <w:p>
-            <w:pPr>
-              <w:jc w:val="center"/>
-            </w:pPr>
-            <w:r>
-              <w:t>0.608</w:t>
-            </w:r>
-          </w:p>
-        </w:tc>
-        <w:tc>
-          <w:tcPr>
-            <w:tcW w:type="dxa" w:w="960"/>
-            <w:tcBorders>
-              <w:top w:val="nil"/>
-              <w:bottom w:val="nil"/>
-              <w:left w:val="nil"/>
-              <w:right w:val="nil"/>
-            </w:tcBorders>
-          </w:tcPr>
-          <w:p>
-            <w:pPr>
-              <w:jc w:val="center"/>
-            </w:pPr>
-            <w:r>
-              <w:t>-0.163</w:t>
+              <w:t>0.133</w:t>
+            </w:r>
+          </w:p>
+        </w:tc>
+        <w:tc>
+          <w:tcPr>
+            <w:tcW w:type="dxa" w:w="960"/>
+            <w:tcBorders>
+              <w:top w:val="nil"/>
+              <w:bottom w:val="nil"/>
+              <w:left w:val="nil"/>
+              <w:right w:val="nil"/>
+            </w:tcBorders>
+          </w:tcPr>
+          <w:p>
+            <w:pPr>
+              <w:jc w:val="center"/>
+            </w:pPr>
+            <w:r>
+              <w:t>0.008</w:t>
+            </w:r>
+          </w:p>
+        </w:tc>
+        <w:tc>
+          <w:tcPr>
+            <w:tcW w:type="dxa" w:w="960"/>
+            <w:tcBorders>
+              <w:top w:val="nil"/>
+              <w:bottom w:val="nil"/>
+              <w:left w:val="nil"/>
+              <w:right w:val="nil"/>
+            </w:tcBorders>
+          </w:tcPr>
+          <w:p>
+            <w:pPr>
+              <w:jc w:val="center"/>
+            </w:pPr>
+            <w:r>
+              <w:t>-0.581</w:t>
+            </w:r>
+          </w:p>
+        </w:tc>
+        <w:tc>
+          <w:tcPr>
+            <w:tcW w:type="dxa" w:w="960"/>
+            <w:tcBorders>
+              <w:top w:val="nil"/>
+              <w:bottom w:val="nil"/>
+              <w:left w:val="nil"/>
+              <w:right w:val="nil"/>
+            </w:tcBorders>
+          </w:tcPr>
+          <w:p>
+            <w:pPr>
+              <w:jc w:val="center"/>
+            </w:pPr>
+            <w:r>
+              <w:t>1.532</w:t>
+            </w:r>
+          </w:p>
+        </w:tc>
+        <w:tc>
+          <w:tcPr>
+            <w:tcW w:type="dxa" w:w="960"/>
+            <w:tcBorders>
+              <w:top w:val="nil"/>
+              <w:bottom w:val="nil"/>
+              <w:left w:val="nil"/>
+              <w:right w:val="nil"/>
+            </w:tcBorders>
+          </w:tcPr>
+          <w:p>
+            <w:pPr>
+              <w:jc w:val="center"/>
+            </w:pPr>
+            <w:r>
+              <w:t>0.758</w:t>
+            </w:r>
+          </w:p>
+        </w:tc>
+        <w:tc>
+          <w:tcPr>
+            <w:tcW w:type="dxa" w:w="960"/>
+            <w:tcBorders>
+              <w:top w:val="nil"/>
+              <w:bottom w:val="nil"/>
+              <w:left w:val="nil"/>
+              <w:right w:val="nil"/>
+            </w:tcBorders>
+          </w:tcPr>
+          <w:p>
+            <w:pPr>
+              <w:jc w:val="center"/>
+            </w:pPr>
+            <w:r>
+              <w:t>-0.264</w:t>
+            </w:r>
+          </w:p>
+        </w:tc>
+        <w:tc>
+          <w:tcPr>
+            <w:tcW w:type="dxa" w:w="960"/>
+            <w:tcBorders>
+              <w:top w:val="nil"/>
+              <w:bottom w:val="nil"/>
+              <w:left w:val="nil"/>
+              <w:right w:val="nil"/>
+            </w:tcBorders>
+          </w:tcPr>
+          <w:p>
+            <w:pPr>
+              <w:jc w:val="center"/>
+            </w:pPr>
+            <w:r>
+              <w:t>0.023</w:t>
+            </w:r>
+          </w:p>
+        </w:tc>
+        <w:tc>
+          <w:tcPr>
+            <w:tcW w:type="dxa" w:w="960"/>
+            <w:tcBorders>
+              <w:top w:val="nil"/>
+              <w:bottom w:val="nil"/>
+              <w:left w:val="nil"/>
+              <w:right w:val="nil"/>
+            </w:tcBorders>
+          </w:tcPr>
+          <w:p>
+            <w:pPr>
+              <w:jc w:val="center"/>
+            </w:pPr>
+            <w:r>
+              <w:t>1.746</w:t>
             </w:r>
           </w:p>
         </w:tc>
@@ -1659,140 +1665,140 @@
               <w:jc w:val="center"/>
             </w:pPr>
             <w:r>
-              <w:t>-0.581</w:t>
-            </w:r>
-          </w:p>
-        </w:tc>
-        <w:tc>
-          <w:tcPr>
-            <w:tcW w:type="dxa" w:w="960"/>
-            <w:tcBorders>
-              <w:top w:val="nil"/>
-              <w:bottom w:val="nil"/>
-              <w:left w:val="nil"/>
-              <w:right w:val="nil"/>
-            </w:tcBorders>
-          </w:tcPr>
-          <w:p>
-            <w:pPr>
-              <w:jc w:val="center"/>
-            </w:pPr>
-            <w:r>
-              <w:t>-0.196</w:t>
-            </w:r>
-          </w:p>
-        </w:tc>
-        <w:tc>
-          <w:tcPr>
-            <w:tcW w:type="dxa" w:w="960"/>
-            <w:tcBorders>
-              <w:top w:val="nil"/>
-              <w:bottom w:val="nil"/>
-              <w:left w:val="nil"/>
-              <w:right w:val="nil"/>
-            </w:tcBorders>
-          </w:tcPr>
-          <w:p>
-            <w:pPr>
-              <w:jc w:val="center"/>
-            </w:pPr>
-            <w:r>
-              <w:t>-0.345</w:t>
-            </w:r>
-          </w:p>
-        </w:tc>
-        <w:tc>
-          <w:tcPr>
-            <w:tcW w:type="dxa" w:w="960"/>
-            <w:tcBorders>
-              <w:top w:val="nil"/>
-              <w:bottom w:val="nil"/>
-              <w:left w:val="nil"/>
-              <w:right w:val="nil"/>
-            </w:tcBorders>
-          </w:tcPr>
-          <w:p>
-            <w:pPr>
-              <w:jc w:val="center"/>
-            </w:pPr>
-            <w:r>
-              <w:t>-0.021</w:t>
-            </w:r>
-          </w:p>
-        </w:tc>
-        <w:tc>
-          <w:tcPr>
-            <w:tcW w:type="dxa" w:w="960"/>
-            <w:tcBorders>
-              <w:top w:val="nil"/>
-              <w:bottom w:val="nil"/>
-              <w:left w:val="nil"/>
-              <w:right w:val="nil"/>
-            </w:tcBorders>
-          </w:tcPr>
-          <w:p>
-            <w:pPr>
-              <w:jc w:val="center"/>
-            </w:pPr>
-            <w:r>
-              <w:t>0.635</w:t>
-            </w:r>
-          </w:p>
-        </w:tc>
-        <w:tc>
-          <w:tcPr>
-            <w:tcW w:type="dxa" w:w="960"/>
-            <w:tcBorders>
-              <w:top w:val="nil"/>
-              <w:bottom w:val="nil"/>
-              <w:left w:val="nil"/>
-              <w:right w:val="nil"/>
-            </w:tcBorders>
-          </w:tcPr>
-          <w:p>
-            <w:pPr>
-              <w:jc w:val="center"/>
-            </w:pPr>
-            <w:r>
-              <w:t>-1.846</w:t>
-            </w:r>
-          </w:p>
-        </w:tc>
-        <w:tc>
-          <w:tcPr>
-            <w:tcW w:type="dxa" w:w="960"/>
-            <w:tcBorders>
-              <w:top w:val="nil"/>
-              <w:bottom w:val="nil"/>
-              <w:left w:val="nil"/>
-              <w:right w:val="nil"/>
-            </w:tcBorders>
-          </w:tcPr>
-          <w:p>
-            <w:pPr>
-              <w:jc w:val="center"/>
-            </w:pPr>
-            <w:r>
-              <w:t>0.664</w:t>
-            </w:r>
-          </w:p>
-        </w:tc>
-        <w:tc>
-          <w:tcPr>
-            <w:tcW w:type="dxa" w:w="960"/>
-            <w:tcBorders>
-              <w:top w:val="nil"/>
-              <w:bottom w:val="nil"/>
-              <w:left w:val="nil"/>
-              <w:right w:val="nil"/>
-            </w:tcBorders>
-          </w:tcPr>
-          <w:p>
-            <w:pPr>
-              <w:jc w:val="center"/>
-            </w:pPr>
-            <w:r>
-              <w:t>-2.184</w:t>
+              <w:t>0.502</w:t>
+            </w:r>
+          </w:p>
+        </w:tc>
+        <w:tc>
+          <w:tcPr>
+            <w:tcW w:type="dxa" w:w="960"/>
+            <w:tcBorders>
+              <w:top w:val="nil"/>
+              <w:bottom w:val="nil"/>
+              <w:left w:val="nil"/>
+              <w:right w:val="nil"/>
+            </w:tcBorders>
+          </w:tcPr>
+          <w:p>
+            <w:pPr>
+              <w:jc w:val="center"/>
+            </w:pPr>
+            <w:r>
+              <w:t>-0.249</w:t>
+            </w:r>
+          </w:p>
+        </w:tc>
+        <w:tc>
+          <w:tcPr>
+            <w:tcW w:type="dxa" w:w="960"/>
+            <w:tcBorders>
+              <w:top w:val="nil"/>
+              <w:bottom w:val="nil"/>
+              <w:left w:val="nil"/>
+              <w:right w:val="nil"/>
+            </w:tcBorders>
+          </w:tcPr>
+          <w:p>
+            <w:pPr>
+              <w:jc w:val="center"/>
+            </w:pPr>
+            <w:r>
+              <w:t>-0.682</w:t>
+            </w:r>
+          </w:p>
+        </w:tc>
+        <w:tc>
+          <w:tcPr>
+            <w:tcW w:type="dxa" w:w="960"/>
+            <w:tcBorders>
+              <w:top w:val="nil"/>
+              <w:bottom w:val="nil"/>
+              <w:left w:val="nil"/>
+              <w:right w:val="nil"/>
+            </w:tcBorders>
+          </w:tcPr>
+          <w:p>
+            <w:pPr>
+              <w:jc w:val="center"/>
+            </w:pPr>
+            <w:r>
+              <w:t>0.507</w:t>
+            </w:r>
+          </w:p>
+        </w:tc>
+        <w:tc>
+          <w:tcPr>
+            <w:tcW w:type="dxa" w:w="960"/>
+            <w:tcBorders>
+              <w:top w:val="nil"/>
+              <w:bottom w:val="nil"/>
+              <w:left w:val="nil"/>
+              <w:right w:val="nil"/>
+            </w:tcBorders>
+          </w:tcPr>
+          <w:p>
+            <w:pPr>
+              <w:jc w:val="center"/>
+            </w:pPr>
+            <w:r>
+              <w:t>-2.706</w:t>
+            </w:r>
+          </w:p>
+        </w:tc>
+        <w:tc>
+          <w:tcPr>
+            <w:tcW w:type="dxa" w:w="960"/>
+            <w:tcBorders>
+              <w:top w:val="nil"/>
+              <w:bottom w:val="nil"/>
+              <w:left w:val="nil"/>
+              <w:right w:val="nil"/>
+            </w:tcBorders>
+          </w:tcPr>
+          <w:p>
+            <w:pPr>
+              <w:jc w:val="center"/>
+            </w:pPr>
+            <w:r>
+              <w:t>0.104</w:t>
+            </w:r>
+          </w:p>
+        </w:tc>
+        <w:tc>
+          <w:tcPr>
+            <w:tcW w:type="dxa" w:w="960"/>
+            <w:tcBorders>
+              <w:top w:val="nil"/>
+              <w:bottom w:val="nil"/>
+              <w:left w:val="nil"/>
+              <w:right w:val="nil"/>
+            </w:tcBorders>
+          </w:tcPr>
+          <w:p>
+            <w:pPr>
+              <w:jc w:val="center"/>
+            </w:pPr>
+            <w:r>
+              <w:t>0.827</w:t>
+            </w:r>
+          </w:p>
+        </w:tc>
+        <w:tc>
+          <w:tcPr>
+            <w:tcW w:type="dxa" w:w="960"/>
+            <w:tcBorders>
+              <w:top w:val="nil"/>
+              <w:bottom w:val="nil"/>
+              <w:left w:val="nil"/>
+              <w:right w:val="nil"/>
+            </w:tcBorders>
+          </w:tcPr>
+          <w:p>
+            <w:pPr>
+              <w:jc w:val="center"/>
+            </w:pPr>
+            <w:r>
+              <w:t>0.2</w:t>
             </w:r>
           </w:p>
         </w:tc>
@@ -2046,7 +2052,7 @@
               <w:jc w:val="center"/>
             </w:pPr>
             <w:r>
-              <w:t>-1.706</w:t>
+              <w:t>-1.292</w:t>
             </w:r>
           </w:p>
         </w:tc>
@@ -2068,7 +2074,7 @@
               <w:jc w:val="center"/>
             </w:pPr>
             <w:r>
-              <w:t>-1.913</w:t>
+              <w:t>0.87</w:t>
             </w:r>
           </w:p>
         </w:tc>
@@ -2090,7 +2096,7 @@
               <w:jc w:val="center"/>
             </w:pPr>
             <w:r>
-              <w:t>0.442</w:t>
+              <w:t>0.197</w:t>
             </w:r>
           </w:p>
         </w:tc>
@@ -2112,7 +2118,7 @@
               <w:jc w:val="center"/>
             </w:pPr>
             <w:r>
-              <w:t>-1.787</w:t>
+              <w:t>-0.015</w:t>
             </w:r>
           </w:p>
         </w:tc>
@@ -2134,7 +2140,7 @@
               <w:jc w:val="center"/>
             </w:pPr>
             <w:r>
-              <w:t>-0.738</w:t>
+              <w:t>1.044</w:t>
             </w:r>
           </w:p>
         </w:tc>
@@ -2156,7 +2162,7 @@
               <w:jc w:val="center"/>
             </w:pPr>
             <w:r>
-              <w:t>-0.706</w:t>
+              <w:t>-0.544</w:t>
             </w:r>
           </w:p>
         </w:tc>
@@ -2178,7 +2184,7 @@
               <w:jc w:val="center"/>
             </w:pPr>
             <w:r>
-              <w:t>1.061</w:t>
+              <w:t>0.191</w:t>
             </w:r>
           </w:p>
         </w:tc>
@@ -2200,7 +2206,7 @@
               <w:jc w:val="center"/>
             </w:pPr>
             <w:r>
-              <w:t>-0.595</w:t>
+              <w:t>-0.45</w:t>
             </w:r>
           </w:p>
         </w:tc>

</xml_diff>

<commit_message>
Add Class to generate descriptive statitics tables
</commit_message>
<xml_diff>
--- a/PaperTest.docx
+++ b/PaperTest.docx
@@ -67,6 +67,42 @@
           <w:top w:w="60" w:type="dxa"/>
           <w:bottom w:w="60" w:type="dxa"/>
         </w:tblCellMar>
+        <w:tblCellMar>
+          <w:left w:w="0" w:type="dxa"/>
+          <w:right w:w="0" w:type="dxa"/>
+          <w:top w:w="60" w:type="dxa"/>
+          <w:bottom w:w="60" w:type="dxa"/>
+        </w:tblCellMar>
+        <w:tblCellMar>
+          <w:left w:w="0" w:type="dxa"/>
+          <w:right w:w="0" w:type="dxa"/>
+          <w:top w:w="60" w:type="dxa"/>
+          <w:bottom w:w="60" w:type="dxa"/>
+        </w:tblCellMar>
+        <w:tblCellMar>
+          <w:left w:w="0" w:type="dxa"/>
+          <w:right w:w="0" w:type="dxa"/>
+          <w:top w:w="60" w:type="dxa"/>
+          <w:bottom w:w="60" w:type="dxa"/>
+        </w:tblCellMar>
+        <w:tblCellMar>
+          <w:left w:w="0" w:type="dxa"/>
+          <w:right w:w="0" w:type="dxa"/>
+          <w:top w:w="60" w:type="dxa"/>
+          <w:bottom w:w="60" w:type="dxa"/>
+        </w:tblCellMar>
+        <w:tblCellMar>
+          <w:left w:w="0" w:type="dxa"/>
+          <w:right w:w="0" w:type="dxa"/>
+          <w:top w:w="60" w:type="dxa"/>
+          <w:bottom w:w="60" w:type="dxa"/>
+        </w:tblCellMar>
+        <w:tblCellMar>
+          <w:left w:w="0" w:type="dxa"/>
+          <w:right w:w="0" w:type="dxa"/>
+          <w:top w:w="60" w:type="dxa"/>
+          <w:bottom w:w="60" w:type="dxa"/>
+        </w:tblCellMar>
       </w:tblPr>
       <w:tblGrid>
         <w:gridCol w:w="960"/>
@@ -92,2160 +128,749 @@
             <w:tcBorders>
               <w:top w:val="single" w:sz="8"/>
             </w:tcBorders>
+            <w:tcBorders>
+              <w:bottom w:val="single" w:sz="4"/>
+            </w:tcBorders>
           </w:tcPr>
           <w:p/>
         </w:tc>
+        <w:tc>
+          <w:tcPr>
+            <w:tcW w:type="dxa" w:w="960"/>
+            <w:tcBorders>
+              <w:top w:val="nil"/>
+              <w:bottom w:val="nil"/>
+              <w:left w:val="nil"/>
+              <w:right w:val="nil"/>
+            </w:tcBorders>
+            <w:tcBorders>
+              <w:top w:val="single" w:sz="8"/>
+            </w:tcBorders>
+            <w:tcBorders>
+              <w:bottom w:val="single" w:sz="4"/>
+            </w:tcBorders>
+          </w:tcPr>
+          <w:p>
+            <w:pPr>
+              <w:jc w:val="center"/>
+            </w:pPr>
+            <w:r>
+              <w:t>Control</w:t>
+            </w:r>
+          </w:p>
+        </w:tc>
+        <w:tc>
+          <w:tcPr>
+            <w:tcW w:type="dxa" w:w="960"/>
+            <w:tcBorders>
+              <w:top w:val="nil"/>
+              <w:bottom w:val="nil"/>
+              <w:left w:val="nil"/>
+              <w:right w:val="nil"/>
+            </w:tcBorders>
+            <w:tcBorders>
+              <w:top w:val="single" w:sz="8"/>
+            </w:tcBorders>
+            <w:tcBorders>
+              <w:bottom w:val="single" w:sz="4"/>
+            </w:tcBorders>
+          </w:tcPr>
+          <w:p>
+            <w:pPr>
+              <w:jc w:val="center"/>
+            </w:pPr>
+            <w:r>
+              <w:t>Treatment 1</w:t>
+            </w:r>
+          </w:p>
+        </w:tc>
+        <w:tc>
+          <w:tcPr>
+            <w:tcW w:type="dxa" w:w="960"/>
+            <w:tcBorders>
+              <w:top w:val="nil"/>
+              <w:bottom w:val="nil"/>
+              <w:left w:val="nil"/>
+              <w:right w:val="nil"/>
+            </w:tcBorders>
+            <w:tcBorders>
+              <w:top w:val="single" w:sz="8"/>
+            </w:tcBorders>
+            <w:tcBorders>
+              <w:bottom w:val="single" w:sz="4"/>
+            </w:tcBorders>
+          </w:tcPr>
+          <w:p>
+            <w:pPr>
+              <w:jc w:val="center"/>
+            </w:pPr>
+            <w:r>
+              <w:t>Treatment 2</w:t>
+            </w:r>
+          </w:p>
+        </w:tc>
+        <w:tc>
+          <w:tcPr>
+            <w:tcW w:type="dxa" w:w="960"/>
+            <w:tcBorders>
+              <w:top w:val="nil"/>
+              <w:bottom w:val="nil"/>
+              <w:left w:val="nil"/>
+              <w:right w:val="nil"/>
+            </w:tcBorders>
+            <w:tcBorders>
+              <w:top w:val="single" w:sz="8"/>
+            </w:tcBorders>
+            <w:tcBorders>
+              <w:bottom w:val="single" w:sz="4"/>
+            </w:tcBorders>
+          </w:tcPr>
+          <w:p>
+            <w:pPr>
+              <w:jc w:val="center"/>
+            </w:pPr>
+          </w:p>
+        </w:tc>
+        <w:tc>
+          <w:tcPr>
+            <w:tcW w:type="dxa" w:w="960"/>
+            <w:tcBorders>
+              <w:top w:val="nil"/>
+              <w:bottom w:val="nil"/>
+              <w:left w:val="nil"/>
+              <w:right w:val="nil"/>
+            </w:tcBorders>
+            <w:tcBorders>
+              <w:top w:val="single" w:sz="8"/>
+            </w:tcBorders>
+            <w:tcBorders>
+              <w:bottom w:val="single" w:sz="4"/>
+            </w:tcBorders>
+          </w:tcPr>
+          <w:p>
+            <w:pPr>
+              <w:jc w:val="center"/>
+            </w:pPr>
+          </w:p>
+        </w:tc>
+        <w:tc>
+          <w:tcPr>
+            <w:tcW w:type="dxa" w:w="960"/>
+            <w:tcBorders>
+              <w:top w:val="nil"/>
+              <w:bottom w:val="nil"/>
+              <w:left w:val="nil"/>
+              <w:right w:val="nil"/>
+            </w:tcBorders>
+            <w:tcBorders>
+              <w:top w:val="single" w:sz="8"/>
+            </w:tcBorders>
+            <w:tcBorders>
+              <w:bottom w:val="single" w:sz="4"/>
+            </w:tcBorders>
+          </w:tcPr>
+          <w:p>
+            <w:pPr>
+              <w:jc w:val="center"/>
+            </w:pPr>
+          </w:p>
+        </w:tc>
+        <w:tc>
+          <w:tcPr>
+            <w:tcW w:type="dxa" w:w="960"/>
+            <w:tcBorders>
+              <w:top w:val="nil"/>
+              <w:bottom w:val="nil"/>
+              <w:left w:val="nil"/>
+              <w:right w:val="nil"/>
+            </w:tcBorders>
+            <w:tcBorders>
+              <w:top w:val="single" w:sz="8"/>
+            </w:tcBorders>
+            <w:tcBorders>
+              <w:bottom w:val="single" w:sz="4"/>
+            </w:tcBorders>
+          </w:tcPr>
+          <w:p>
+            <w:pPr>
+              <w:jc w:val="center"/>
+            </w:pPr>
+          </w:p>
+        </w:tc>
+        <w:tc>
+          <w:tcPr>
+            <w:tcW w:type="dxa" w:w="960"/>
+            <w:tcBorders>
+              <w:top w:val="nil"/>
+              <w:bottom w:val="nil"/>
+              <w:left w:val="nil"/>
+              <w:right w:val="nil"/>
+            </w:tcBorders>
+            <w:tcBorders>
+              <w:top w:val="single" w:sz="8"/>
+            </w:tcBorders>
+            <w:tcBorders>
+              <w:bottom w:val="single" w:sz="4"/>
+            </w:tcBorders>
+          </w:tcPr>
+          <w:p>
+            <w:pPr>
+              <w:jc w:val="center"/>
+            </w:pPr>
+          </w:p>
+        </w:tc>
+      </w:tr>
+      <w:tr>
+        <w:tc>
+          <w:tcPr>
+            <w:tcW w:type="dxa" w:w="960"/>
+            <w:tcBorders>
+              <w:top w:val="nil"/>
+              <w:bottom w:val="nil"/>
+              <w:left w:val="nil"/>
+              <w:right w:val="nil"/>
+            </w:tcBorders>
+            <w:tcBorders>
+              <w:top w:val="single" w:sz="4"/>
+            </w:tcBorders>
+          </w:tcPr>
+          <w:p>
+            <w:r>
+              <w:t>Ability (test score)</w:t>
+            </w:r>
+          </w:p>
+        </w:tc>
+        <w:tc>
+          <w:tcPr>
+            <w:tcW w:type="dxa" w:w="960"/>
+            <w:tcBorders>
+              <w:top w:val="nil"/>
+              <w:bottom w:val="nil"/>
+              <w:left w:val="nil"/>
+              <w:right w:val="nil"/>
+            </w:tcBorders>
+            <w:tcBorders>
+              <w:top w:val="single" w:sz="4"/>
+            </w:tcBorders>
+          </w:tcPr>
+          <w:p>
+            <w:pPr>
+              <w:jc w:val="center"/>
+            </w:pPr>
+            <w:r>
+              <w:t>101.71&lt;br&gt;(14.67)</w:t>
+            </w:r>
+          </w:p>
+        </w:tc>
+        <w:tc>
+          <w:tcPr>
+            <w:tcW w:type="dxa" w:w="960"/>
+            <w:tcBorders>
+              <w:top w:val="nil"/>
+              <w:bottom w:val="nil"/>
+              <w:left w:val="nil"/>
+              <w:right w:val="nil"/>
+            </w:tcBorders>
+            <w:tcBorders>
+              <w:top w:val="single" w:sz="4"/>
+            </w:tcBorders>
+          </w:tcPr>
+          <w:p>
+            <w:pPr>
+              <w:jc w:val="center"/>
+            </w:pPr>
+            <w:r>
+              <w:t>99.62&lt;br&gt;(15.64)</w:t>
+            </w:r>
+          </w:p>
+        </w:tc>
+        <w:tc>
+          <w:tcPr>
+            <w:tcW w:type="dxa" w:w="960"/>
+            <w:tcBorders>
+              <w:top w:val="nil"/>
+              <w:bottom w:val="nil"/>
+              <w:left w:val="nil"/>
+              <w:right w:val="nil"/>
+            </w:tcBorders>
+            <w:tcBorders>
+              <w:top w:val="single" w:sz="4"/>
+            </w:tcBorders>
+          </w:tcPr>
+          <w:p>
+            <w:pPr>
+              <w:jc w:val="center"/>
+            </w:pPr>
+            <w:r>
+              <w:t>101.12&lt;br&gt;(14.60)</w:t>
+            </w:r>
+          </w:p>
+        </w:tc>
+        <w:tc>
+          <w:tcPr>
+            <w:tcW w:type="dxa" w:w="960"/>
+            <w:tcBorders>
+              <w:top w:val="nil"/>
+              <w:bottom w:val="nil"/>
+              <w:left w:val="nil"/>
+              <w:right w:val="nil"/>
+            </w:tcBorders>
+            <w:tcBorders>
+              <w:top w:val="single" w:sz="4"/>
+            </w:tcBorders>
+          </w:tcPr>
+          <w:p>
+            <w:pPr>
+              <w:jc w:val="center"/>
+            </w:pPr>
+          </w:p>
+        </w:tc>
+        <w:tc>
+          <w:tcPr>
+            <w:tcW w:type="dxa" w:w="960"/>
+            <w:tcBorders>
+              <w:top w:val="nil"/>
+              <w:bottom w:val="nil"/>
+              <w:left w:val="nil"/>
+              <w:right w:val="nil"/>
+            </w:tcBorders>
+            <w:tcBorders>
+              <w:top w:val="single" w:sz="4"/>
+            </w:tcBorders>
+          </w:tcPr>
+          <w:p>
+            <w:pPr>
+              <w:jc w:val="center"/>
+            </w:pPr>
+          </w:p>
+        </w:tc>
+        <w:tc>
+          <w:tcPr>
+            <w:tcW w:type="dxa" w:w="960"/>
+            <w:tcBorders>
+              <w:top w:val="nil"/>
+              <w:bottom w:val="nil"/>
+              <w:left w:val="nil"/>
+              <w:right w:val="nil"/>
+            </w:tcBorders>
+            <w:tcBorders>
+              <w:top w:val="single" w:sz="4"/>
+            </w:tcBorders>
+          </w:tcPr>
+          <w:p>
+            <w:pPr>
+              <w:jc w:val="center"/>
+            </w:pPr>
+          </w:p>
+        </w:tc>
+        <w:tc>
+          <w:tcPr>
+            <w:tcW w:type="dxa" w:w="960"/>
+            <w:tcBorders>
+              <w:top w:val="nil"/>
+              <w:bottom w:val="nil"/>
+              <w:left w:val="nil"/>
+              <w:right w:val="nil"/>
+            </w:tcBorders>
+            <w:tcBorders>
+              <w:top w:val="single" w:sz="4"/>
+            </w:tcBorders>
+          </w:tcPr>
+          <w:p>
+            <w:pPr>
+              <w:jc w:val="center"/>
+            </w:pPr>
+          </w:p>
+        </w:tc>
+        <w:tc>
+          <w:tcPr>
+            <w:tcW w:type="dxa" w:w="960"/>
+            <w:tcBorders>
+              <w:top w:val="nil"/>
+              <w:bottom w:val="nil"/>
+              <w:left w:val="nil"/>
+              <w:right w:val="nil"/>
+            </w:tcBorders>
+            <w:tcBorders>
+              <w:top w:val="single" w:sz="4"/>
+            </w:tcBorders>
+          </w:tcPr>
+          <w:p>
+            <w:pPr>
+              <w:jc w:val="center"/>
+            </w:pPr>
+          </w:p>
+        </w:tc>
+      </w:tr>
+      <w:tr>
+        <w:tc>
+          <w:tcPr>
+            <w:tcW w:type="dxa" w:w="960"/>
+            <w:tcBorders>
+              <w:top w:val="nil"/>
+              <w:bottom w:val="nil"/>
+              <w:left w:val="nil"/>
+              <w:right w:val="nil"/>
+            </w:tcBorders>
+          </w:tcPr>
+          <w:p>
+            <w:r>
+              <w:t>Age (years)</w:t>
+            </w:r>
+          </w:p>
+        </w:tc>
+        <w:tc>
+          <w:tcPr>
+            <w:tcW w:type="dxa" w:w="960"/>
+            <w:tcBorders>
+              <w:top w:val="nil"/>
+              <w:bottom w:val="nil"/>
+              <w:left w:val="nil"/>
+              <w:right w:val="nil"/>
+            </w:tcBorders>
+          </w:tcPr>
+          <w:p>
+            <w:pPr>
+              <w:jc w:val="center"/>
+            </w:pPr>
+            <w:r>
+              <w:t>37.52&lt;br&gt;(12.14)</w:t>
+            </w:r>
+          </w:p>
+        </w:tc>
+        <w:tc>
+          <w:tcPr>
+            <w:tcW w:type="dxa" w:w="960"/>
+            <w:tcBorders>
+              <w:top w:val="nil"/>
+              <w:bottom w:val="nil"/>
+              <w:left w:val="nil"/>
+              <w:right w:val="nil"/>
+            </w:tcBorders>
+          </w:tcPr>
+          <w:p>
+            <w:pPr>
+              <w:jc w:val="center"/>
+            </w:pPr>
+            <w:r>
+              <w:t>39.89&lt;br&gt;(11.99)</w:t>
+            </w:r>
+          </w:p>
+        </w:tc>
+        <w:tc>
+          <w:tcPr>
+            <w:tcW w:type="dxa" w:w="960"/>
+            <w:tcBorders>
+              <w:top w:val="nil"/>
+              <w:bottom w:val="nil"/>
+              <w:left w:val="nil"/>
+              <w:right w:val="nil"/>
+            </w:tcBorders>
+          </w:tcPr>
+          <w:p>
+            <w:pPr>
+              <w:jc w:val="center"/>
+            </w:pPr>
+            <w:r>
+              <w:t>38.46&lt;br&gt;(11.95)</w:t>
+            </w:r>
+          </w:p>
+        </w:tc>
+        <w:tc>
+          <w:tcPr>
+            <w:tcW w:type="dxa" w:w="960"/>
+            <w:tcBorders>
+              <w:top w:val="nil"/>
+              <w:bottom w:val="nil"/>
+              <w:left w:val="nil"/>
+              <w:right w:val="nil"/>
+            </w:tcBorders>
+          </w:tcPr>
+          <w:p>
+            <w:pPr>
+              <w:jc w:val="center"/>
+            </w:pPr>
+          </w:p>
+        </w:tc>
+        <w:tc>
+          <w:tcPr>
+            <w:tcW w:type="dxa" w:w="960"/>
+            <w:tcBorders>
+              <w:top w:val="nil"/>
+              <w:bottom w:val="nil"/>
+              <w:left w:val="nil"/>
+              <w:right w:val="nil"/>
+            </w:tcBorders>
+          </w:tcPr>
+          <w:p>
+            <w:pPr>
+              <w:jc w:val="center"/>
+            </w:pPr>
+          </w:p>
+        </w:tc>
+        <w:tc>
+          <w:tcPr>
+            <w:tcW w:type="dxa" w:w="960"/>
+            <w:tcBorders>
+              <w:top w:val="nil"/>
+              <w:bottom w:val="nil"/>
+              <w:left w:val="nil"/>
+              <w:right w:val="nil"/>
+            </w:tcBorders>
+          </w:tcPr>
+          <w:p>
+            <w:pPr>
+              <w:jc w:val="center"/>
+            </w:pPr>
+          </w:p>
+        </w:tc>
+        <w:tc>
+          <w:tcPr>
+            <w:tcW w:type="dxa" w:w="960"/>
+            <w:tcBorders>
+              <w:top w:val="nil"/>
+              <w:bottom w:val="nil"/>
+              <w:left w:val="nil"/>
+              <w:right w:val="nil"/>
+            </w:tcBorders>
+          </w:tcPr>
+          <w:p>
+            <w:pPr>
+              <w:jc w:val="center"/>
+            </w:pPr>
+          </w:p>
+        </w:tc>
+        <w:tc>
+          <w:tcPr>
+            <w:tcW w:type="dxa" w:w="960"/>
+            <w:tcBorders>
+              <w:top w:val="nil"/>
+              <w:bottom w:val="nil"/>
+              <w:left w:val="nil"/>
+              <w:right w:val="nil"/>
+            </w:tcBorders>
+          </w:tcPr>
+          <w:p>
+            <w:pPr>
+              <w:jc w:val="center"/>
+            </w:pPr>
+          </w:p>
+        </w:tc>
+      </w:tr>
+      <w:tr>
+        <w:tc>
+          <w:tcPr>
+            <w:tcW w:type="dxa" w:w="960"/>
+            <w:tcBorders>
+              <w:top w:val="nil"/>
+              <w:bottom w:val="nil"/>
+              <w:left w:val="nil"/>
+              <w:right w:val="nil"/>
+            </w:tcBorders>
+            <w:tcBorders>
+              <w:top w:val="single" w:sz="4"/>
+            </w:tcBorders>
+            <w:tcBorders>
+              <w:bottom w:val="single" w:sz="8"/>
+            </w:tcBorders>
+          </w:tcPr>
+          <w:p>
+            <w:r>
+              <w:t>N</w:t>
+            </w:r>
+          </w:p>
+        </w:tc>
+        <w:tc>
+          <w:tcPr>
+            <w:tcW w:type="dxa" w:w="960"/>
+            <w:tcBorders>
+              <w:top w:val="nil"/>
+              <w:bottom w:val="nil"/>
+              <w:left w:val="nil"/>
+              <w:right w:val="nil"/>
+            </w:tcBorders>
+            <w:tcBorders>
+              <w:top w:val="single" w:sz="4"/>
+            </w:tcBorders>
+            <w:tcBorders>
+              <w:bottom w:val="single" w:sz="8"/>
+            </w:tcBorders>
+          </w:tcPr>
+          <w:p>
+            <w:pPr>
+              <w:jc w:val="center"/>
+            </w:pPr>
+            <w:r>
+              <w:t>366</w:t>
+            </w:r>
+          </w:p>
+        </w:tc>
+        <w:tc>
+          <w:tcPr>
+            <w:tcW w:type="dxa" w:w="960"/>
+            <w:tcBorders>
+              <w:top w:val="nil"/>
+              <w:bottom w:val="nil"/>
+              <w:left w:val="nil"/>
+              <w:right w:val="nil"/>
+            </w:tcBorders>
+            <w:tcBorders>
+              <w:top w:val="single" w:sz="4"/>
+            </w:tcBorders>
+            <w:tcBorders>
+              <w:bottom w:val="single" w:sz="8"/>
+            </w:tcBorders>
+          </w:tcPr>
+          <w:p>
+            <w:pPr>
+              <w:jc w:val="center"/>
+            </w:pPr>
+            <w:r>
+              <w:t>322</w:t>
+            </w:r>
+          </w:p>
+        </w:tc>
+        <w:tc>
+          <w:tcPr>
+            <w:tcW w:type="dxa" w:w="960"/>
+            <w:tcBorders>
+              <w:top w:val="nil"/>
+              <w:bottom w:val="nil"/>
+              <w:left w:val="nil"/>
+              <w:right w:val="nil"/>
+            </w:tcBorders>
+            <w:tcBorders>
+              <w:top w:val="single" w:sz="4"/>
+            </w:tcBorders>
+            <w:tcBorders>
+              <w:bottom w:val="single" w:sz="8"/>
+            </w:tcBorders>
+          </w:tcPr>
+          <w:p>
+            <w:pPr>
+              <w:jc w:val="center"/>
+            </w:pPr>
+            <w:r>
+              <w:t>312</w:t>
+            </w:r>
+          </w:p>
+        </w:tc>
+        <w:tc>
+          <w:tcPr>
+            <w:tcW w:type="dxa" w:w="960"/>
+            <w:tcBorders>
+              <w:top w:val="nil"/>
+              <w:bottom w:val="nil"/>
+              <w:left w:val="nil"/>
+              <w:right w:val="nil"/>
+            </w:tcBorders>
+            <w:tcBorders>
+              <w:top w:val="single" w:sz="4"/>
+            </w:tcBorders>
+            <w:tcBorders>
+              <w:bottom w:val="single" w:sz="8"/>
+            </w:tcBorders>
+          </w:tcPr>
+          <w:p>
+            <w:pPr>
+              <w:jc w:val="center"/>
+            </w:pPr>
+          </w:p>
+        </w:tc>
+        <w:tc>
+          <w:tcPr>
+            <w:tcW w:type="dxa" w:w="960"/>
+            <w:tcBorders>
+              <w:top w:val="nil"/>
+              <w:bottom w:val="nil"/>
+              <w:left w:val="nil"/>
+              <w:right w:val="nil"/>
+            </w:tcBorders>
+            <w:tcBorders>
+              <w:top w:val="single" w:sz="4"/>
+            </w:tcBorders>
+            <w:tcBorders>
+              <w:bottom w:val="single" w:sz="8"/>
+            </w:tcBorders>
+          </w:tcPr>
+          <w:p>
+            <w:pPr>
+              <w:jc w:val="center"/>
+            </w:pPr>
+          </w:p>
+        </w:tc>
+        <w:tc>
+          <w:tcPr>
+            <w:tcW w:type="dxa" w:w="960"/>
+            <w:tcBorders>
+              <w:top w:val="nil"/>
+              <w:bottom w:val="nil"/>
+              <w:left w:val="nil"/>
+              <w:right w:val="nil"/>
+            </w:tcBorders>
+            <w:tcBorders>
+              <w:top w:val="single" w:sz="4"/>
+            </w:tcBorders>
+            <w:tcBorders>
+              <w:bottom w:val="single" w:sz="8"/>
+            </w:tcBorders>
+          </w:tcPr>
+          <w:p>
+            <w:pPr>
+              <w:jc w:val="center"/>
+            </w:pPr>
+          </w:p>
+        </w:tc>
+        <w:tc>
+          <w:tcPr>
+            <w:tcW w:type="dxa" w:w="960"/>
+            <w:tcBorders>
+              <w:top w:val="nil"/>
+              <w:bottom w:val="nil"/>
+              <w:left w:val="nil"/>
+              <w:right w:val="nil"/>
+            </w:tcBorders>
+            <w:tcBorders>
+              <w:top w:val="single" w:sz="4"/>
+            </w:tcBorders>
+            <w:tcBorders>
+              <w:bottom w:val="single" w:sz="8"/>
+            </w:tcBorders>
+          </w:tcPr>
+          <w:p>
+            <w:pPr>
+              <w:jc w:val="center"/>
+            </w:pPr>
+          </w:p>
+        </w:tc>
+        <w:tc>
+          <w:tcPr>
+            <w:tcW w:type="dxa" w:w="960"/>
+            <w:tcBorders>
+              <w:top w:val="nil"/>
+              <w:bottom w:val="nil"/>
+              <w:left w:val="nil"/>
+              <w:right w:val="nil"/>
+            </w:tcBorders>
+            <w:tcBorders>
+              <w:top w:val="single" w:sz="4"/>
+            </w:tcBorders>
+            <w:tcBorders>
+              <w:bottom w:val="single" w:sz="8"/>
+            </w:tcBorders>
+          </w:tcPr>
+          <w:p>
+            <w:pPr>
+              <w:jc w:val="center"/>
+            </w:pPr>
+          </w:p>
+        </w:tc>
+      </w:tr>
+      <w:tr>
         <w:tc>
           <w:tcPr>
             <w:tcW w:type="dxa" w:w="3840"/>
             <w:gridSpan w:val="4"/>
-            <w:tcBorders>
-              <w:top w:val="nil"/>
-              <w:bottom w:val="nil"/>
-              <w:left w:val="nil"/>
-              <w:right w:val="nil"/>
-            </w:tcBorders>
-            <w:tcBorders>
-              <w:top w:val="nil"/>
-              <w:bottom w:val="nil"/>
-              <w:left w:val="nil"/>
-              <w:right w:val="nil"/>
-            </w:tcBorders>
-            <w:tcBorders>
-              <w:top w:val="nil"/>
-              <w:bottom w:val="nil"/>
-              <w:left w:val="nil"/>
-              <w:right w:val="nil"/>
-            </w:tcBorders>
-            <w:tcBorders>
-              <w:top w:val="nil"/>
-              <w:bottom w:val="nil"/>
-              <w:left w:val="nil"/>
-              <w:right w:val="nil"/>
-            </w:tcBorders>
-            <w:tcBorders>
-              <w:top w:val="single" w:sz="8"/>
-            </w:tcBorders>
-            <w:tcBorders>
-              <w:top w:val="single" w:sz="8"/>
-            </w:tcBorders>
-            <w:tcBorders>
-              <w:top w:val="single" w:sz="8"/>
-            </w:tcBorders>
-            <w:tcBorders>
-              <w:top w:val="single" w:sz="8"/>
-            </w:tcBorders>
-          </w:tcPr>
-          <w:p>
-            <w:pPr>
-              <w:jc w:val="center"/>
-            </w:pPr>
-            <w:r>
-              <w:t>Hello</w:t>
-            </w:r>
-          </w:p>
-        </w:tc>
-        <w:tc>
-          <w:tcPr>
-            <w:tcW w:type="dxa" w:w="3840"/>
-            <w:gridSpan w:val="4"/>
-            <w:tcBorders>
-              <w:top w:val="nil"/>
-              <w:bottom w:val="nil"/>
-              <w:left w:val="nil"/>
-              <w:right w:val="nil"/>
-            </w:tcBorders>
-            <w:tcBorders>
-              <w:top w:val="nil"/>
-              <w:bottom w:val="nil"/>
-              <w:left w:val="nil"/>
-              <w:right w:val="nil"/>
-            </w:tcBorders>
-            <w:tcBorders>
-              <w:top w:val="nil"/>
-              <w:bottom w:val="nil"/>
-              <w:left w:val="nil"/>
-              <w:right w:val="nil"/>
-            </w:tcBorders>
-            <w:tcBorders>
-              <w:top w:val="nil"/>
-              <w:bottom w:val="nil"/>
-              <w:left w:val="nil"/>
-              <w:right w:val="nil"/>
-            </w:tcBorders>
-            <w:tcBorders>
-              <w:top w:val="single" w:sz="8"/>
-            </w:tcBorders>
-            <w:tcBorders>
-              <w:top w:val="single" w:sz="8"/>
-            </w:tcBorders>
-            <w:tcBorders>
-              <w:top w:val="single" w:sz="8"/>
-            </w:tcBorders>
-            <w:tcBorders>
-              <w:top w:val="single" w:sz="8"/>
-            </w:tcBorders>
-          </w:tcPr>
-          <w:p>
-            <w:pPr>
-              <w:jc w:val="center"/>
-            </w:pPr>
-            <w:r>
-              <w:t>There</w:t>
-            </w:r>
-          </w:p>
-        </w:tc>
-      </w:tr>
-      <w:tr>
-        <w:tc>
-          <w:tcPr>
-            <w:tcW w:type="dxa" w:w="960"/>
-            <w:tcBorders>
-              <w:top w:val="nil"/>
-              <w:bottom w:val="nil"/>
-              <w:left w:val="nil"/>
-              <w:right w:val="nil"/>
-            </w:tcBorders>
-          </w:tcPr>
-          <w:p/>
-        </w:tc>
-        <w:tc>
-          <w:tcPr>
-            <w:tcW w:type="dxa" w:w="1920"/>
-            <w:gridSpan w:val="2"/>
-            <w:tcBorders>
-              <w:top w:val="nil"/>
-              <w:bottom w:val="nil"/>
-              <w:left w:val="nil"/>
-              <w:right w:val="nil"/>
-            </w:tcBorders>
-            <w:tcBorders>
-              <w:top w:val="nil"/>
-              <w:bottom w:val="nil"/>
-              <w:left w:val="nil"/>
-              <w:right w:val="nil"/>
-            </w:tcBorders>
-          </w:tcPr>
-          <w:p>
-            <w:pPr>
-              <w:jc w:val="center"/>
-            </w:pPr>
-            <w:r>
-              <w:t>France</w:t>
-            </w:r>
-          </w:p>
-        </w:tc>
-        <w:tc>
-          <w:tcPr>
-            <w:tcW w:type="dxa" w:w="1920"/>
-            <w:gridSpan w:val="2"/>
-            <w:tcBorders>
-              <w:top w:val="nil"/>
-              <w:bottom w:val="nil"/>
-              <w:left w:val="nil"/>
-              <w:right w:val="nil"/>
-            </w:tcBorders>
-            <w:tcBorders>
-              <w:top w:val="nil"/>
-              <w:bottom w:val="nil"/>
-              <w:left w:val="nil"/>
-              <w:right w:val="nil"/>
-            </w:tcBorders>
-          </w:tcPr>
-          <w:p>
-            <w:pPr>
-              <w:jc w:val="center"/>
-            </w:pPr>
-            <w:r>
-              <w:t>US</w:t>
-            </w:r>
-          </w:p>
-        </w:tc>
-        <w:tc>
-          <w:tcPr>
-            <w:tcW w:type="dxa" w:w="1920"/>
-            <w:gridSpan w:val="2"/>
-            <w:tcBorders>
-              <w:top w:val="nil"/>
-              <w:bottom w:val="nil"/>
-              <w:left w:val="nil"/>
-              <w:right w:val="nil"/>
-            </w:tcBorders>
-            <w:tcBorders>
-              <w:top w:val="nil"/>
-              <w:bottom w:val="nil"/>
-              <w:left w:val="nil"/>
-              <w:right w:val="nil"/>
-            </w:tcBorders>
-          </w:tcPr>
-          <w:p>
-            <w:pPr>
-              <w:jc w:val="center"/>
-            </w:pPr>
-            <w:r>
-              <w:t>France</w:t>
-            </w:r>
-          </w:p>
-        </w:tc>
-        <w:tc>
-          <w:tcPr>
-            <w:tcW w:type="dxa" w:w="1920"/>
-            <w:gridSpan w:val="2"/>
-            <w:tcBorders>
-              <w:top w:val="nil"/>
-              <w:bottom w:val="nil"/>
-              <w:left w:val="nil"/>
-              <w:right w:val="nil"/>
-            </w:tcBorders>
-            <w:tcBorders>
-              <w:top w:val="nil"/>
-              <w:bottom w:val="nil"/>
-              <w:left w:val="nil"/>
-              <w:right w:val="nil"/>
-            </w:tcBorders>
-          </w:tcPr>
-          <w:p>
-            <w:pPr>
-              <w:jc w:val="center"/>
-            </w:pPr>
-            <w:r>
-              <w:t>US</w:t>
-            </w:r>
-          </w:p>
-        </w:tc>
-      </w:tr>
-      <w:tr>
-        <w:tc>
-          <w:tcPr>
-            <w:tcW w:type="dxa" w:w="960"/>
-            <w:tcBorders>
-              <w:top w:val="nil"/>
-              <w:bottom w:val="nil"/>
-              <w:left w:val="nil"/>
-              <w:right w:val="nil"/>
-            </w:tcBorders>
-            <w:tcBorders>
-              <w:bottom w:val="single" w:sz="4"/>
-            </w:tcBorders>
-          </w:tcPr>
-          <w:p/>
-        </w:tc>
-        <w:tc>
-          <w:tcPr>
-            <w:tcW w:type="dxa" w:w="960"/>
-            <w:tcBorders>
-              <w:top w:val="nil"/>
-              <w:bottom w:val="nil"/>
-              <w:left w:val="nil"/>
-              <w:right w:val="nil"/>
-            </w:tcBorders>
-            <w:tcBorders>
-              <w:bottom w:val="single" w:sz="4"/>
-            </w:tcBorders>
-            <w:tcBorders>
-              <w:top w:val="single" w:sz="4"/>
-            </w:tcBorders>
-          </w:tcPr>
-          <w:p>
-            <w:pPr>
-              <w:jc w:val="center"/>
-            </w:pPr>
-            <w:r>
-              <w:t>High</w:t>
-            </w:r>
-          </w:p>
-        </w:tc>
-        <w:tc>
-          <w:tcPr>
-            <w:tcW w:type="dxa" w:w="960"/>
-            <w:tcBorders>
-              <w:top w:val="nil"/>
-              <w:bottom w:val="nil"/>
-              <w:left w:val="nil"/>
-              <w:right w:val="nil"/>
-            </w:tcBorders>
-            <w:tcBorders>
-              <w:bottom w:val="single" w:sz="4"/>
-            </w:tcBorders>
-            <w:tcBorders>
-              <w:top w:val="single" w:sz="4"/>
-            </w:tcBorders>
-          </w:tcPr>
-          <w:p>
-            <w:pPr>
-              <w:jc w:val="center"/>
-            </w:pPr>
-            <w:r>
-              <w:t>Low</w:t>
-            </w:r>
-          </w:p>
-        </w:tc>
-        <w:tc>
-          <w:tcPr>
-            <w:tcW w:type="dxa" w:w="960"/>
-            <w:tcBorders>
-              <w:top w:val="nil"/>
-              <w:bottom w:val="nil"/>
-              <w:left w:val="nil"/>
-              <w:right w:val="nil"/>
-            </w:tcBorders>
-            <w:tcBorders>
-              <w:bottom w:val="single" w:sz="4"/>
-            </w:tcBorders>
-            <w:tcBorders>
-              <w:top w:val="single" w:sz="4"/>
-            </w:tcBorders>
-          </w:tcPr>
-          <w:p>
-            <w:pPr>
-              <w:jc w:val="center"/>
-            </w:pPr>
-            <w:r>
-              <w:t>High</w:t>
-            </w:r>
-          </w:p>
-        </w:tc>
-        <w:tc>
-          <w:tcPr>
-            <w:tcW w:type="dxa" w:w="960"/>
-            <w:tcBorders>
-              <w:top w:val="nil"/>
-              <w:bottom w:val="nil"/>
-              <w:left w:val="nil"/>
-              <w:right w:val="nil"/>
-            </w:tcBorders>
-            <w:tcBorders>
-              <w:bottom w:val="single" w:sz="4"/>
-            </w:tcBorders>
-            <w:tcBorders>
-              <w:top w:val="single" w:sz="4"/>
-            </w:tcBorders>
-          </w:tcPr>
-          <w:p>
-            <w:pPr>
-              <w:jc w:val="center"/>
-            </w:pPr>
-            <w:r>
-              <w:t>Low</w:t>
-            </w:r>
-          </w:p>
-        </w:tc>
-        <w:tc>
-          <w:tcPr>
-            <w:tcW w:type="dxa" w:w="960"/>
-            <w:tcBorders>
-              <w:top w:val="nil"/>
-              <w:bottom w:val="nil"/>
-              <w:left w:val="nil"/>
-              <w:right w:val="nil"/>
-            </w:tcBorders>
-            <w:tcBorders>
-              <w:bottom w:val="single" w:sz="4"/>
-            </w:tcBorders>
-            <w:tcBorders>
-              <w:top w:val="single" w:sz="4"/>
-            </w:tcBorders>
-          </w:tcPr>
-          <w:p>
-            <w:pPr>
-              <w:jc w:val="center"/>
-            </w:pPr>
-            <w:r>
-              <w:t>High</w:t>
-            </w:r>
-          </w:p>
-        </w:tc>
-        <w:tc>
-          <w:tcPr>
-            <w:tcW w:type="dxa" w:w="960"/>
-            <w:tcBorders>
-              <w:top w:val="nil"/>
-              <w:bottom w:val="nil"/>
-              <w:left w:val="nil"/>
-              <w:right w:val="nil"/>
-            </w:tcBorders>
-            <w:tcBorders>
-              <w:bottom w:val="single" w:sz="4"/>
-            </w:tcBorders>
-            <w:tcBorders>
-              <w:top w:val="single" w:sz="4"/>
-            </w:tcBorders>
-          </w:tcPr>
-          <w:p>
-            <w:pPr>
-              <w:jc w:val="center"/>
-            </w:pPr>
-            <w:r>
-              <w:t>Low</w:t>
-            </w:r>
-          </w:p>
-        </w:tc>
-        <w:tc>
-          <w:tcPr>
-            <w:tcW w:type="dxa" w:w="960"/>
-            <w:tcBorders>
-              <w:top w:val="nil"/>
-              <w:bottom w:val="nil"/>
-              <w:left w:val="nil"/>
-              <w:right w:val="nil"/>
-            </w:tcBorders>
-            <w:tcBorders>
-              <w:bottom w:val="single" w:sz="4"/>
-            </w:tcBorders>
-            <w:tcBorders>
-              <w:top w:val="single" w:sz="4"/>
-            </w:tcBorders>
-          </w:tcPr>
-          <w:p>
-            <w:pPr>
-              <w:jc w:val="center"/>
-            </w:pPr>
-            <w:r>
-              <w:t>High</w:t>
-            </w:r>
-          </w:p>
-        </w:tc>
-        <w:tc>
-          <w:tcPr>
-            <w:tcW w:type="dxa" w:w="960"/>
-            <w:tcBorders>
-              <w:top w:val="nil"/>
-              <w:bottom w:val="nil"/>
-              <w:left w:val="nil"/>
-              <w:right w:val="nil"/>
-            </w:tcBorders>
-            <w:tcBorders>
-              <w:bottom w:val="single" w:sz="4"/>
-            </w:tcBorders>
-            <w:tcBorders>
-              <w:top w:val="single" w:sz="4"/>
-            </w:tcBorders>
-          </w:tcPr>
-          <w:p>
-            <w:pPr>
-              <w:jc w:val="center"/>
-            </w:pPr>
-            <w:r>
-              <w:t>Low</w:t>
-            </w:r>
-          </w:p>
-        </w:tc>
-      </w:tr>
-      <w:tr>
-        <w:tc>
-          <w:tcPr>
-            <w:tcW w:type="dxa" w:w="960"/>
-            <w:tcBorders>
-              <w:top w:val="nil"/>
-              <w:bottom w:val="nil"/>
-              <w:left w:val="nil"/>
-              <w:right w:val="nil"/>
-            </w:tcBorders>
-            <w:tcBorders>
-              <w:top w:val="single" w:sz="4"/>
-            </w:tcBorders>
-            <w:tcBorders>
-              <w:bottom w:val="single" w:sz="4"/>
-            </w:tcBorders>
-          </w:tcPr>
-          <w:p>
-            <w:pPr>
-              <w:spacing w:after="60" w:before="60"/>
-            </w:pPr>
-            <w:r>
-              <w:t>Gr 1</w:t>
-            </w:r>
-          </w:p>
-        </w:tc>
-        <w:tc>
-          <w:tcPr>
-            <w:tcW w:type="dxa" w:w="960"/>
-            <w:tcBorders>
-              <w:top w:val="nil"/>
-              <w:bottom w:val="nil"/>
-              <w:left w:val="nil"/>
-              <w:right w:val="nil"/>
-            </w:tcBorders>
-            <w:tcBorders>
-              <w:top w:val="single" w:sz="4"/>
-            </w:tcBorders>
-            <w:tcBorders>
-              <w:bottom w:val="single" w:sz="4"/>
-            </w:tcBorders>
-          </w:tcPr>
-          <w:p>
-            <w:pPr>
-              <w:jc w:val="center"/>
-            </w:pPr>
-            <w:r/>
-          </w:p>
-        </w:tc>
-        <w:tc>
-          <w:tcPr>
-            <w:tcW w:type="dxa" w:w="960"/>
-            <w:tcBorders>
-              <w:top w:val="nil"/>
-              <w:bottom w:val="nil"/>
-              <w:left w:val="nil"/>
-              <w:right w:val="nil"/>
-            </w:tcBorders>
-            <w:tcBorders>
-              <w:top w:val="single" w:sz="4"/>
-            </w:tcBorders>
-            <w:tcBorders>
-              <w:bottom w:val="single" w:sz="4"/>
-            </w:tcBorders>
-          </w:tcPr>
-          <w:p>
-            <w:pPr>
-              <w:jc w:val="center"/>
-            </w:pPr>
-            <w:r/>
-          </w:p>
-        </w:tc>
-        <w:tc>
-          <w:tcPr>
-            <w:tcW w:type="dxa" w:w="960"/>
-            <w:tcBorders>
-              <w:top w:val="nil"/>
-              <w:bottom w:val="nil"/>
-              <w:left w:val="nil"/>
-              <w:right w:val="nil"/>
-            </w:tcBorders>
-            <w:tcBorders>
-              <w:top w:val="single" w:sz="4"/>
-            </w:tcBorders>
-            <w:tcBorders>
-              <w:bottom w:val="single" w:sz="4"/>
-            </w:tcBorders>
-          </w:tcPr>
-          <w:p>
-            <w:pPr>
-              <w:jc w:val="center"/>
-            </w:pPr>
-            <w:r/>
-          </w:p>
-        </w:tc>
-        <w:tc>
-          <w:tcPr>
-            <w:tcW w:type="dxa" w:w="960"/>
-            <w:tcBorders>
-              <w:top w:val="nil"/>
-              <w:bottom w:val="nil"/>
-              <w:left w:val="nil"/>
-              <w:right w:val="nil"/>
-            </w:tcBorders>
-            <w:tcBorders>
-              <w:top w:val="single" w:sz="4"/>
-            </w:tcBorders>
-            <w:tcBorders>
-              <w:bottom w:val="single" w:sz="4"/>
-            </w:tcBorders>
-          </w:tcPr>
-          <w:p>
-            <w:pPr>
-              <w:jc w:val="center"/>
-            </w:pPr>
-            <w:r/>
-          </w:p>
-        </w:tc>
-        <w:tc>
-          <w:tcPr>
-            <w:tcW w:type="dxa" w:w="960"/>
-            <w:tcBorders>
-              <w:top w:val="nil"/>
-              <w:bottom w:val="nil"/>
-              <w:left w:val="nil"/>
-              <w:right w:val="nil"/>
-            </w:tcBorders>
-            <w:tcBorders>
-              <w:top w:val="single" w:sz="4"/>
-            </w:tcBorders>
-            <w:tcBorders>
-              <w:bottom w:val="single" w:sz="4"/>
-            </w:tcBorders>
-          </w:tcPr>
-          <w:p>
-            <w:pPr>
-              <w:jc w:val="center"/>
-            </w:pPr>
-            <w:r/>
-          </w:p>
-        </w:tc>
-        <w:tc>
-          <w:tcPr>
-            <w:tcW w:type="dxa" w:w="960"/>
-            <w:tcBorders>
-              <w:top w:val="nil"/>
-              <w:bottom w:val="nil"/>
-              <w:left w:val="nil"/>
-              <w:right w:val="nil"/>
-            </w:tcBorders>
-            <w:tcBorders>
-              <w:top w:val="single" w:sz="4"/>
-            </w:tcBorders>
-            <w:tcBorders>
-              <w:bottom w:val="single" w:sz="4"/>
-            </w:tcBorders>
-          </w:tcPr>
-          <w:p>
-            <w:pPr>
-              <w:jc w:val="center"/>
-            </w:pPr>
-            <w:r/>
-          </w:p>
-        </w:tc>
-        <w:tc>
-          <w:tcPr>
-            <w:tcW w:type="dxa" w:w="960"/>
-            <w:tcBorders>
-              <w:top w:val="nil"/>
-              <w:bottom w:val="nil"/>
-              <w:left w:val="nil"/>
-              <w:right w:val="nil"/>
-            </w:tcBorders>
-            <w:tcBorders>
-              <w:top w:val="single" w:sz="4"/>
-            </w:tcBorders>
-            <w:tcBorders>
-              <w:bottom w:val="single" w:sz="4"/>
-            </w:tcBorders>
-          </w:tcPr>
-          <w:p>
-            <w:pPr>
-              <w:jc w:val="center"/>
-            </w:pPr>
-            <w:r/>
-          </w:p>
-        </w:tc>
-        <w:tc>
-          <w:tcPr>
-            <w:tcW w:type="dxa" w:w="960"/>
-            <w:tcBorders>
-              <w:top w:val="nil"/>
-              <w:bottom w:val="nil"/>
-              <w:left w:val="nil"/>
-              <w:right w:val="nil"/>
-            </w:tcBorders>
-            <w:tcBorders>
-              <w:top w:val="single" w:sz="4"/>
-            </w:tcBorders>
-            <w:tcBorders>
-              <w:bottom w:val="single" w:sz="4"/>
-            </w:tcBorders>
-          </w:tcPr>
-          <w:p>
-            <w:pPr>
-              <w:jc w:val="center"/>
-            </w:pPr>
-            <w:r/>
-          </w:p>
-        </w:tc>
-      </w:tr>
-      <w:tr>
-        <w:tc>
-          <w:tcPr>
-            <w:tcW w:type="dxa" w:w="960"/>
-            <w:tcBorders>
-              <w:top w:val="nil"/>
-              <w:bottom w:val="nil"/>
-              <w:left w:val="nil"/>
-              <w:right w:val="nil"/>
-            </w:tcBorders>
-          </w:tcPr>
-          <w:p>
-            <w:r>
-              <w:t>Var 1</w:t>
-            </w:r>
-          </w:p>
-        </w:tc>
-        <w:tc>
-          <w:tcPr>
-            <w:tcW w:type="dxa" w:w="960"/>
-            <w:tcBorders>
-              <w:top w:val="nil"/>
-              <w:bottom w:val="nil"/>
-              <w:left w:val="nil"/>
-              <w:right w:val="nil"/>
-            </w:tcBorders>
-          </w:tcPr>
-          <w:p>
-            <w:pPr>
-              <w:jc w:val="center"/>
-            </w:pPr>
-            <w:r>
-              <w:t>0.43</w:t>
-            </w:r>
-          </w:p>
-        </w:tc>
-        <w:tc>
-          <w:tcPr>
-            <w:tcW w:type="dxa" w:w="960"/>
-            <w:tcBorders>
-              <w:top w:val="nil"/>
-              <w:bottom w:val="nil"/>
-              <w:left w:val="nil"/>
-              <w:right w:val="nil"/>
-            </w:tcBorders>
-          </w:tcPr>
-          <w:p>
-            <w:pPr>
-              <w:jc w:val="center"/>
-            </w:pPr>
-            <w:r>
-              <w:t>1.063</w:t>
-            </w:r>
-          </w:p>
-        </w:tc>
-        <w:tc>
-          <w:tcPr>
-            <w:tcW w:type="dxa" w:w="960"/>
-            <w:tcBorders>
-              <w:top w:val="nil"/>
-              <w:bottom w:val="nil"/>
-              <w:left w:val="nil"/>
-              <w:right w:val="nil"/>
-            </w:tcBorders>
-          </w:tcPr>
-          <w:p>
-            <w:pPr>
-              <w:jc w:val="center"/>
-            </w:pPr>
-            <w:r>
-              <w:t>0.31</w:t>
-            </w:r>
-          </w:p>
-        </w:tc>
-        <w:tc>
-          <w:tcPr>
-            <w:tcW w:type="dxa" w:w="960"/>
-            <w:tcBorders>
-              <w:top w:val="nil"/>
-              <w:bottom w:val="nil"/>
-              <w:left w:val="nil"/>
-              <w:right w:val="nil"/>
-            </w:tcBorders>
-          </w:tcPr>
-          <w:p>
-            <w:pPr>
-              <w:jc w:val="center"/>
-            </w:pPr>
-            <w:r>
-              <w:t>-1.917</w:t>
-            </w:r>
-          </w:p>
-        </w:tc>
-        <w:tc>
-          <w:tcPr>
-            <w:tcW w:type="dxa" w:w="960"/>
-            <w:tcBorders>
-              <w:top w:val="nil"/>
-              <w:bottom w:val="nil"/>
-              <w:left w:val="nil"/>
-              <w:right w:val="nil"/>
-            </w:tcBorders>
-          </w:tcPr>
-          <w:p>
-            <w:pPr>
-              <w:jc w:val="center"/>
-            </w:pPr>
-            <w:r>
-              <w:t>-0.514</w:t>
-            </w:r>
-          </w:p>
-        </w:tc>
-        <w:tc>
-          <w:tcPr>
-            <w:tcW w:type="dxa" w:w="960"/>
-            <w:tcBorders>
-              <w:top w:val="nil"/>
-              <w:bottom w:val="nil"/>
-              <w:left w:val="nil"/>
-              <w:right w:val="nil"/>
-            </w:tcBorders>
-          </w:tcPr>
-          <w:p>
-            <w:pPr>
-              <w:jc w:val="center"/>
-            </w:pPr>
-            <w:r>
-              <w:t>1.032</w:t>
-            </w:r>
-          </w:p>
-        </w:tc>
-        <w:tc>
-          <w:tcPr>
-            <w:tcW w:type="dxa" w:w="960"/>
-            <w:tcBorders>
-              <w:top w:val="nil"/>
-              <w:bottom w:val="nil"/>
-              <w:left w:val="nil"/>
-              <w:right w:val="nil"/>
-            </w:tcBorders>
-          </w:tcPr>
-          <w:p>
-            <w:pPr>
-              <w:jc w:val="center"/>
-            </w:pPr>
-            <w:r>
-              <w:t>0.471</w:t>
-            </w:r>
-          </w:p>
-        </w:tc>
-        <w:tc>
-          <w:tcPr>
-            <w:tcW w:type="dxa" w:w="960"/>
-            <w:tcBorders>
-              <w:top w:val="nil"/>
-              <w:bottom w:val="nil"/>
-              <w:left w:val="nil"/>
-              <w:right w:val="nil"/>
-            </w:tcBorders>
-          </w:tcPr>
-          <w:p>
-            <w:pPr>
-              <w:jc w:val="center"/>
-            </w:pPr>
-            <w:r>
-              <w:t>-1.572</w:t>
-            </w:r>
-          </w:p>
-        </w:tc>
-      </w:tr>
-      <w:tr>
-        <w:tc>
-          <w:tcPr>
-            <w:tcW w:type="dxa" w:w="960"/>
-            <w:tcBorders>
-              <w:top w:val="nil"/>
-              <w:bottom w:val="nil"/>
-              <w:left w:val="nil"/>
-              <w:right w:val="nil"/>
-            </w:tcBorders>
-          </w:tcPr>
-          <w:p>
-            <w:r>
-              <w:t>Var 2</w:t>
-            </w:r>
-          </w:p>
-        </w:tc>
-        <w:tc>
-          <w:tcPr>
-            <w:tcW w:type="dxa" w:w="960"/>
-            <w:tcBorders>
-              <w:top w:val="nil"/>
-              <w:bottom w:val="nil"/>
-              <w:left w:val="nil"/>
-              <w:right w:val="nil"/>
-            </w:tcBorders>
-          </w:tcPr>
-          <w:p>
-            <w:pPr>
-              <w:jc w:val="center"/>
-            </w:pPr>
-            <w:r>
-              <w:t>-1.358</w:t>
-            </w:r>
-          </w:p>
-        </w:tc>
-        <w:tc>
-          <w:tcPr>
-            <w:tcW w:type="dxa" w:w="960"/>
-            <w:tcBorders>
-              <w:top w:val="nil"/>
-              <w:bottom w:val="nil"/>
-              <w:left w:val="nil"/>
-              <w:right w:val="nil"/>
-            </w:tcBorders>
-          </w:tcPr>
-          <w:p>
-            <w:pPr>
-              <w:jc w:val="center"/>
-            </w:pPr>
-            <w:r>
-              <w:t>0.488</w:t>
-            </w:r>
-          </w:p>
-        </w:tc>
-        <w:tc>
-          <w:tcPr>
-            <w:tcW w:type="dxa" w:w="960"/>
-            <w:tcBorders>
-              <w:top w:val="nil"/>
-              <w:bottom w:val="nil"/>
-              <w:left w:val="nil"/>
-              <w:right w:val="nil"/>
-            </w:tcBorders>
-          </w:tcPr>
-          <w:p>
-            <w:pPr>
-              <w:jc w:val="center"/>
-            </w:pPr>
-            <w:r>
-              <w:t>-0.491</w:t>
-            </w:r>
-          </w:p>
-        </w:tc>
-        <w:tc>
-          <w:tcPr>
-            <w:tcW w:type="dxa" w:w="960"/>
-            <w:tcBorders>
-              <w:top w:val="nil"/>
-              <w:bottom w:val="nil"/>
-              <w:left w:val="nil"/>
-              <w:right w:val="nil"/>
-            </w:tcBorders>
-          </w:tcPr>
-          <w:p>
-            <w:pPr>
-              <w:jc w:val="center"/>
-            </w:pPr>
-            <w:r>
-              <w:t>-0.427</w:t>
-            </w:r>
-          </w:p>
-        </w:tc>
-        <w:tc>
-          <w:tcPr>
-            <w:tcW w:type="dxa" w:w="960"/>
-            <w:tcBorders>
-              <w:top w:val="nil"/>
-              <w:bottom w:val="nil"/>
-              <w:left w:val="nil"/>
-              <w:right w:val="nil"/>
-            </w:tcBorders>
-          </w:tcPr>
-          <w:p>
-            <w:pPr>
-              <w:jc w:val="center"/>
-            </w:pPr>
-            <w:r>
-              <w:t>0.494</w:t>
-            </w:r>
-          </w:p>
-        </w:tc>
-        <w:tc>
-          <w:tcPr>
-            <w:tcW w:type="dxa" w:w="960"/>
-            <w:tcBorders>
-              <w:top w:val="nil"/>
-              <w:bottom w:val="nil"/>
-              <w:left w:val="nil"/>
-              <w:right w:val="nil"/>
-            </w:tcBorders>
-          </w:tcPr>
-          <w:p>
-            <w:pPr>
-              <w:jc w:val="center"/>
-            </w:pPr>
-            <w:r>
-              <w:t>0.375</w:t>
-            </w:r>
-          </w:p>
-        </w:tc>
-        <w:tc>
-          <w:tcPr>
-            <w:tcW w:type="dxa" w:w="960"/>
-            <w:tcBorders>
-              <w:top w:val="nil"/>
-              <w:bottom w:val="nil"/>
-              <w:left w:val="nil"/>
-              <w:right w:val="nil"/>
-            </w:tcBorders>
-          </w:tcPr>
-          <w:p>
-            <w:pPr>
-              <w:jc w:val="center"/>
-            </w:pPr>
-            <w:r>
-              <w:t>0.8</w:t>
-            </w:r>
-          </w:p>
-        </w:tc>
-        <w:tc>
-          <w:tcPr>
-            <w:tcW w:type="dxa" w:w="960"/>
-            <w:tcBorders>
-              <w:top w:val="nil"/>
-              <w:bottom w:val="nil"/>
-              <w:left w:val="nil"/>
-              <w:right w:val="nil"/>
-            </w:tcBorders>
-          </w:tcPr>
-          <w:p>
-            <w:pPr>
-              <w:jc w:val="center"/>
-            </w:pPr>
-            <w:r>
-              <w:t>2.745</w:t>
-            </w:r>
-          </w:p>
-        </w:tc>
-      </w:tr>
-      <w:tr>
-        <w:tc>
-          <w:tcPr>
-            <w:tcW w:type="dxa" w:w="960"/>
-            <w:tcBorders>
-              <w:top w:val="nil"/>
-              <w:bottom w:val="nil"/>
-              <w:left w:val="nil"/>
-              <w:right w:val="nil"/>
-            </w:tcBorders>
-          </w:tcPr>
-          <w:p>
-            <w:r>
-              <w:t>Var 3</w:t>
-            </w:r>
-          </w:p>
-        </w:tc>
-        <w:tc>
-          <w:tcPr>
-            <w:tcW w:type="dxa" w:w="960"/>
-            <w:tcBorders>
-              <w:top w:val="nil"/>
-              <w:bottom w:val="nil"/>
-              <w:left w:val="nil"/>
-              <w:right w:val="nil"/>
-            </w:tcBorders>
-          </w:tcPr>
-          <w:p>
-            <w:pPr>
-              <w:jc w:val="center"/>
-            </w:pPr>
-            <w:r>
-              <w:t>-0.451</w:t>
-            </w:r>
-          </w:p>
-        </w:tc>
-        <w:tc>
-          <w:tcPr>
-            <w:tcW w:type="dxa" w:w="960"/>
-            <w:tcBorders>
-              <w:top w:val="nil"/>
-              <w:bottom w:val="nil"/>
-              <w:left w:val="nil"/>
-              <w:right w:val="nil"/>
-            </w:tcBorders>
-          </w:tcPr>
-          <w:p>
-            <w:pPr>
-              <w:jc w:val="center"/>
-            </w:pPr>
-            <w:r>
-              <w:t>-0.742</w:t>
-            </w:r>
-          </w:p>
-        </w:tc>
-        <w:tc>
-          <w:tcPr>
-            <w:tcW w:type="dxa" w:w="960"/>
-            <w:tcBorders>
-              <w:top w:val="nil"/>
-              <w:bottom w:val="nil"/>
-              <w:left w:val="nil"/>
-              <w:right w:val="nil"/>
-            </w:tcBorders>
-          </w:tcPr>
-          <w:p>
-            <w:pPr>
-              <w:jc w:val="center"/>
-            </w:pPr>
-            <w:r>
-              <w:t>-0.361</w:t>
-            </w:r>
-          </w:p>
-        </w:tc>
-        <w:tc>
-          <w:tcPr>
-            <w:tcW w:type="dxa" w:w="960"/>
-            <w:tcBorders>
-              <w:top w:val="nil"/>
-              <w:bottom w:val="nil"/>
-              <w:left w:val="nil"/>
-              <w:right w:val="nil"/>
-            </w:tcBorders>
-          </w:tcPr>
-          <w:p>
-            <w:pPr>
-              <w:jc w:val="center"/>
-            </w:pPr>
-            <w:r>
-              <w:t>-1.483</w:t>
-            </w:r>
-          </w:p>
-        </w:tc>
-        <w:tc>
-          <w:tcPr>
-            <w:tcW w:type="dxa" w:w="960"/>
-            <w:tcBorders>
-              <w:top w:val="nil"/>
-              <w:bottom w:val="nil"/>
-              <w:left w:val="nil"/>
-              <w:right w:val="nil"/>
-            </w:tcBorders>
-          </w:tcPr>
-          <w:p>
-            <w:pPr>
-              <w:jc w:val="center"/>
-            </w:pPr>
-            <w:r>
-              <w:t>0.336</w:t>
-            </w:r>
-          </w:p>
-        </w:tc>
-        <w:tc>
-          <w:tcPr>
-            <w:tcW w:type="dxa" w:w="960"/>
-            <w:tcBorders>
-              <w:top w:val="nil"/>
-              <w:bottom w:val="nil"/>
-              <w:left w:val="nil"/>
-              <w:right w:val="nil"/>
-            </w:tcBorders>
-          </w:tcPr>
-          <w:p>
-            <w:pPr>
-              <w:jc w:val="center"/>
-            </w:pPr>
-            <w:r>
-              <w:t>-0.678</w:t>
-            </w:r>
-          </w:p>
-        </w:tc>
-        <w:tc>
-          <w:tcPr>
-            <w:tcW w:type="dxa" w:w="960"/>
-            <w:tcBorders>
-              <w:top w:val="nil"/>
-              <w:bottom w:val="nil"/>
-              <w:left w:val="nil"/>
-              <w:right w:val="nil"/>
-            </w:tcBorders>
-          </w:tcPr>
-          <w:p>
-            <w:pPr>
-              <w:jc w:val="center"/>
-            </w:pPr>
-            <w:r>
-              <w:t>-0.044</w:t>
-            </w:r>
-          </w:p>
-        </w:tc>
-        <w:tc>
-          <w:tcPr>
-            <w:tcW w:type="dxa" w:w="960"/>
-            <w:tcBorders>
-              <w:top w:val="nil"/>
-              <w:bottom w:val="nil"/>
-              <w:left w:val="nil"/>
-              <w:right w:val="nil"/>
-            </w:tcBorders>
-          </w:tcPr>
-          <w:p>
-            <w:pPr>
-              <w:jc w:val="center"/>
-            </w:pPr>
-            <w:r>
-              <w:t>1.659</w:t>
-            </w:r>
-          </w:p>
-        </w:tc>
-      </w:tr>
-      <w:tr>
-        <w:tc>
-          <w:tcPr>
-            <w:tcW w:type="dxa" w:w="960"/>
-            <w:tcBorders>
-              <w:top w:val="nil"/>
-              <w:bottom w:val="nil"/>
-              <w:left w:val="nil"/>
-              <w:right w:val="nil"/>
-            </w:tcBorders>
-            <w:tcBorders>
-              <w:top w:val="single" w:sz="4"/>
-            </w:tcBorders>
-            <w:tcBorders>
-              <w:bottom w:val="single" w:sz="4"/>
-            </w:tcBorders>
-          </w:tcPr>
-          <w:p>
-            <w:pPr>
-              <w:spacing w:after="60" w:before="60"/>
-            </w:pPr>
-            <w:r>
-              <w:t>Gr 2</w:t>
-            </w:r>
-          </w:p>
-        </w:tc>
-        <w:tc>
-          <w:tcPr>
-            <w:tcW w:type="dxa" w:w="960"/>
-            <w:tcBorders>
-              <w:top w:val="nil"/>
-              <w:bottom w:val="nil"/>
-              <w:left w:val="nil"/>
-              <w:right w:val="nil"/>
-            </w:tcBorders>
-            <w:tcBorders>
-              <w:top w:val="single" w:sz="4"/>
-            </w:tcBorders>
-            <w:tcBorders>
-              <w:bottom w:val="single" w:sz="4"/>
-            </w:tcBorders>
-          </w:tcPr>
-          <w:p>
-            <w:pPr>
-              <w:jc w:val="center"/>
-            </w:pPr>
-            <w:r/>
-          </w:p>
-        </w:tc>
-        <w:tc>
-          <w:tcPr>
-            <w:tcW w:type="dxa" w:w="960"/>
-            <w:tcBorders>
-              <w:top w:val="nil"/>
-              <w:bottom w:val="nil"/>
-              <w:left w:val="nil"/>
-              <w:right w:val="nil"/>
-            </w:tcBorders>
-            <w:tcBorders>
-              <w:top w:val="single" w:sz="4"/>
-            </w:tcBorders>
-            <w:tcBorders>
-              <w:bottom w:val="single" w:sz="4"/>
-            </w:tcBorders>
-          </w:tcPr>
-          <w:p>
-            <w:pPr>
-              <w:jc w:val="center"/>
-            </w:pPr>
-            <w:r/>
-          </w:p>
-        </w:tc>
-        <w:tc>
-          <w:tcPr>
-            <w:tcW w:type="dxa" w:w="960"/>
-            <w:tcBorders>
-              <w:top w:val="nil"/>
-              <w:bottom w:val="nil"/>
-              <w:left w:val="nil"/>
-              <w:right w:val="nil"/>
-            </w:tcBorders>
-            <w:tcBorders>
-              <w:top w:val="single" w:sz="4"/>
-            </w:tcBorders>
-            <w:tcBorders>
-              <w:bottom w:val="single" w:sz="4"/>
-            </w:tcBorders>
-          </w:tcPr>
-          <w:p>
-            <w:pPr>
-              <w:jc w:val="center"/>
-            </w:pPr>
-            <w:r/>
-          </w:p>
-        </w:tc>
-        <w:tc>
-          <w:tcPr>
-            <w:tcW w:type="dxa" w:w="960"/>
-            <w:tcBorders>
-              <w:top w:val="nil"/>
-              <w:bottom w:val="nil"/>
-              <w:left w:val="nil"/>
-              <w:right w:val="nil"/>
-            </w:tcBorders>
-            <w:tcBorders>
-              <w:top w:val="single" w:sz="4"/>
-            </w:tcBorders>
-            <w:tcBorders>
-              <w:bottom w:val="single" w:sz="4"/>
-            </w:tcBorders>
-          </w:tcPr>
-          <w:p>
-            <w:pPr>
-              <w:jc w:val="center"/>
-            </w:pPr>
-            <w:r/>
-          </w:p>
-        </w:tc>
-        <w:tc>
-          <w:tcPr>
-            <w:tcW w:type="dxa" w:w="960"/>
-            <w:tcBorders>
-              <w:top w:val="nil"/>
-              <w:bottom w:val="nil"/>
-              <w:left w:val="nil"/>
-              <w:right w:val="nil"/>
-            </w:tcBorders>
-            <w:tcBorders>
-              <w:top w:val="single" w:sz="4"/>
-            </w:tcBorders>
-            <w:tcBorders>
-              <w:bottom w:val="single" w:sz="4"/>
-            </w:tcBorders>
-          </w:tcPr>
-          <w:p>
-            <w:pPr>
-              <w:jc w:val="center"/>
-            </w:pPr>
-            <w:r/>
-          </w:p>
-        </w:tc>
-        <w:tc>
-          <w:tcPr>
-            <w:tcW w:type="dxa" w:w="960"/>
-            <w:tcBorders>
-              <w:top w:val="nil"/>
-              <w:bottom w:val="nil"/>
-              <w:left w:val="nil"/>
-              <w:right w:val="nil"/>
-            </w:tcBorders>
-            <w:tcBorders>
-              <w:top w:val="single" w:sz="4"/>
-            </w:tcBorders>
-            <w:tcBorders>
-              <w:bottom w:val="single" w:sz="4"/>
-            </w:tcBorders>
-          </w:tcPr>
-          <w:p>
-            <w:pPr>
-              <w:jc w:val="center"/>
-            </w:pPr>
-            <w:r/>
-          </w:p>
-        </w:tc>
-        <w:tc>
-          <w:tcPr>
-            <w:tcW w:type="dxa" w:w="960"/>
-            <w:tcBorders>
-              <w:top w:val="nil"/>
-              <w:bottom w:val="nil"/>
-              <w:left w:val="nil"/>
-              <w:right w:val="nil"/>
-            </w:tcBorders>
-            <w:tcBorders>
-              <w:top w:val="single" w:sz="4"/>
-            </w:tcBorders>
-            <w:tcBorders>
-              <w:bottom w:val="single" w:sz="4"/>
-            </w:tcBorders>
-          </w:tcPr>
-          <w:p>
-            <w:pPr>
-              <w:jc w:val="center"/>
-            </w:pPr>
-            <w:r/>
-          </w:p>
-        </w:tc>
-        <w:tc>
-          <w:tcPr>
-            <w:tcW w:type="dxa" w:w="960"/>
-            <w:tcBorders>
-              <w:top w:val="nil"/>
-              <w:bottom w:val="nil"/>
-              <w:left w:val="nil"/>
-              <w:right w:val="nil"/>
-            </w:tcBorders>
-            <w:tcBorders>
-              <w:top w:val="single" w:sz="4"/>
-            </w:tcBorders>
-            <w:tcBorders>
-              <w:bottom w:val="single" w:sz="4"/>
-            </w:tcBorders>
-          </w:tcPr>
-          <w:p>
-            <w:pPr>
-              <w:jc w:val="center"/>
-            </w:pPr>
-            <w:r/>
-          </w:p>
-        </w:tc>
-      </w:tr>
-      <w:tr>
-        <w:tc>
-          <w:tcPr>
-            <w:tcW w:type="dxa" w:w="960"/>
-            <w:tcBorders>
-              <w:top w:val="nil"/>
-              <w:bottom w:val="nil"/>
-              <w:left w:val="nil"/>
-              <w:right w:val="nil"/>
-            </w:tcBorders>
-          </w:tcPr>
-          <w:p>
-            <w:r>
-              <w:t>Var 4</w:t>
-            </w:r>
-          </w:p>
-        </w:tc>
-        <w:tc>
-          <w:tcPr>
-            <w:tcW w:type="dxa" w:w="960"/>
-            <w:tcBorders>
-              <w:top w:val="nil"/>
-              <w:bottom w:val="nil"/>
-              <w:left w:val="nil"/>
-              <w:right w:val="nil"/>
-            </w:tcBorders>
-          </w:tcPr>
-          <w:p>
-            <w:pPr>
-              <w:jc w:val="center"/>
-            </w:pPr>
-            <w:r>
-              <w:t>0.133</w:t>
-            </w:r>
-          </w:p>
-        </w:tc>
-        <w:tc>
-          <w:tcPr>
-            <w:tcW w:type="dxa" w:w="960"/>
-            <w:tcBorders>
-              <w:top w:val="nil"/>
-              <w:bottom w:val="nil"/>
-              <w:left w:val="nil"/>
-              <w:right w:val="nil"/>
-            </w:tcBorders>
-          </w:tcPr>
-          <w:p>
-            <w:pPr>
-              <w:jc w:val="center"/>
-            </w:pPr>
-            <w:r>
-              <w:t>0.008</w:t>
-            </w:r>
-          </w:p>
-        </w:tc>
-        <w:tc>
-          <w:tcPr>
-            <w:tcW w:type="dxa" w:w="960"/>
-            <w:tcBorders>
-              <w:top w:val="nil"/>
-              <w:bottom w:val="nil"/>
-              <w:left w:val="nil"/>
-              <w:right w:val="nil"/>
-            </w:tcBorders>
-          </w:tcPr>
-          <w:p>
-            <w:pPr>
-              <w:jc w:val="center"/>
-            </w:pPr>
-            <w:r>
-              <w:t>-0.581</w:t>
-            </w:r>
-          </w:p>
-        </w:tc>
-        <w:tc>
-          <w:tcPr>
-            <w:tcW w:type="dxa" w:w="960"/>
-            <w:tcBorders>
-              <w:top w:val="nil"/>
-              <w:bottom w:val="nil"/>
-              <w:left w:val="nil"/>
-              <w:right w:val="nil"/>
-            </w:tcBorders>
-          </w:tcPr>
-          <w:p>
-            <w:pPr>
-              <w:jc w:val="center"/>
-            </w:pPr>
-            <w:r>
-              <w:t>1.532</w:t>
-            </w:r>
-          </w:p>
-        </w:tc>
-        <w:tc>
-          <w:tcPr>
-            <w:tcW w:type="dxa" w:w="960"/>
-            <w:tcBorders>
-              <w:top w:val="nil"/>
-              <w:bottom w:val="nil"/>
-              <w:left w:val="nil"/>
-              <w:right w:val="nil"/>
-            </w:tcBorders>
-          </w:tcPr>
-          <w:p>
-            <w:pPr>
-              <w:jc w:val="center"/>
-            </w:pPr>
-            <w:r>
-              <w:t>0.758</w:t>
-            </w:r>
-          </w:p>
-        </w:tc>
-        <w:tc>
-          <w:tcPr>
-            <w:tcW w:type="dxa" w:w="960"/>
-            <w:tcBorders>
-              <w:top w:val="nil"/>
-              <w:bottom w:val="nil"/>
-              <w:left w:val="nil"/>
-              <w:right w:val="nil"/>
-            </w:tcBorders>
-          </w:tcPr>
-          <w:p>
-            <w:pPr>
-              <w:jc w:val="center"/>
-            </w:pPr>
-            <w:r>
-              <w:t>-0.264</w:t>
-            </w:r>
-          </w:p>
-        </w:tc>
-        <w:tc>
-          <w:tcPr>
-            <w:tcW w:type="dxa" w:w="960"/>
-            <w:tcBorders>
-              <w:top w:val="nil"/>
-              <w:bottom w:val="nil"/>
-              <w:left w:val="nil"/>
-              <w:right w:val="nil"/>
-            </w:tcBorders>
-          </w:tcPr>
-          <w:p>
-            <w:pPr>
-              <w:jc w:val="center"/>
-            </w:pPr>
-            <w:r>
-              <w:t>0.023</w:t>
-            </w:r>
-          </w:p>
-        </w:tc>
-        <w:tc>
-          <w:tcPr>
-            <w:tcW w:type="dxa" w:w="960"/>
-            <w:tcBorders>
-              <w:top w:val="nil"/>
-              <w:bottom w:val="nil"/>
-              <w:left w:val="nil"/>
-              <w:right w:val="nil"/>
-            </w:tcBorders>
-          </w:tcPr>
-          <w:p>
-            <w:pPr>
-              <w:jc w:val="center"/>
-            </w:pPr>
-            <w:r>
-              <w:t>1.746</w:t>
-            </w:r>
-          </w:p>
-        </w:tc>
-      </w:tr>
-      <w:tr>
-        <w:tc>
-          <w:tcPr>
-            <w:tcW w:type="dxa" w:w="960"/>
-            <w:tcBorders>
-              <w:top w:val="nil"/>
-              <w:bottom w:val="nil"/>
-              <w:left w:val="nil"/>
-              <w:right w:val="nil"/>
-            </w:tcBorders>
-          </w:tcPr>
-          <w:p>
-            <w:r>
-              <w:t>Var 5</w:t>
-            </w:r>
-          </w:p>
-        </w:tc>
-        <w:tc>
-          <w:tcPr>
-            <w:tcW w:type="dxa" w:w="960"/>
-            <w:tcBorders>
-              <w:top w:val="nil"/>
-              <w:bottom w:val="nil"/>
-              <w:left w:val="nil"/>
-              <w:right w:val="nil"/>
-            </w:tcBorders>
-          </w:tcPr>
-          <w:p>
-            <w:pPr>
-              <w:jc w:val="center"/>
-            </w:pPr>
-            <w:r>
-              <w:t>0.502</w:t>
-            </w:r>
-          </w:p>
-        </w:tc>
-        <w:tc>
-          <w:tcPr>
-            <w:tcW w:type="dxa" w:w="960"/>
-            <w:tcBorders>
-              <w:top w:val="nil"/>
-              <w:bottom w:val="nil"/>
-              <w:left w:val="nil"/>
-              <w:right w:val="nil"/>
-            </w:tcBorders>
-          </w:tcPr>
-          <w:p>
-            <w:pPr>
-              <w:jc w:val="center"/>
-            </w:pPr>
-            <w:r>
-              <w:t>-0.249</w:t>
-            </w:r>
-          </w:p>
-        </w:tc>
-        <w:tc>
-          <w:tcPr>
-            <w:tcW w:type="dxa" w:w="960"/>
-            <w:tcBorders>
-              <w:top w:val="nil"/>
-              <w:bottom w:val="nil"/>
-              <w:left w:val="nil"/>
-              <w:right w:val="nil"/>
-            </w:tcBorders>
-          </w:tcPr>
-          <w:p>
-            <w:pPr>
-              <w:jc w:val="center"/>
-            </w:pPr>
-            <w:r>
-              <w:t>-0.682</w:t>
-            </w:r>
-          </w:p>
-        </w:tc>
-        <w:tc>
-          <w:tcPr>
-            <w:tcW w:type="dxa" w:w="960"/>
-            <w:tcBorders>
-              <w:top w:val="nil"/>
-              <w:bottom w:val="nil"/>
-              <w:left w:val="nil"/>
-              <w:right w:val="nil"/>
-            </w:tcBorders>
-          </w:tcPr>
-          <w:p>
-            <w:pPr>
-              <w:jc w:val="center"/>
-            </w:pPr>
-            <w:r>
-              <w:t>0.507</w:t>
-            </w:r>
-          </w:p>
-        </w:tc>
-        <w:tc>
-          <w:tcPr>
-            <w:tcW w:type="dxa" w:w="960"/>
-            <w:tcBorders>
-              <w:top w:val="nil"/>
-              <w:bottom w:val="nil"/>
-              <w:left w:val="nil"/>
-              <w:right w:val="nil"/>
-            </w:tcBorders>
-          </w:tcPr>
-          <w:p>
-            <w:pPr>
-              <w:jc w:val="center"/>
-            </w:pPr>
-            <w:r>
-              <w:t>-2.706</w:t>
-            </w:r>
-          </w:p>
-        </w:tc>
-        <w:tc>
-          <w:tcPr>
-            <w:tcW w:type="dxa" w:w="960"/>
-            <w:tcBorders>
-              <w:top w:val="nil"/>
-              <w:bottom w:val="nil"/>
-              <w:left w:val="nil"/>
-              <w:right w:val="nil"/>
-            </w:tcBorders>
-          </w:tcPr>
-          <w:p>
-            <w:pPr>
-              <w:jc w:val="center"/>
-            </w:pPr>
-            <w:r>
-              <w:t>0.104</w:t>
-            </w:r>
-          </w:p>
-        </w:tc>
-        <w:tc>
-          <w:tcPr>
-            <w:tcW w:type="dxa" w:w="960"/>
-            <w:tcBorders>
-              <w:top w:val="nil"/>
-              <w:bottom w:val="nil"/>
-              <w:left w:val="nil"/>
-              <w:right w:val="nil"/>
-            </w:tcBorders>
-          </w:tcPr>
-          <w:p>
-            <w:pPr>
-              <w:jc w:val="center"/>
-            </w:pPr>
-            <w:r>
-              <w:t>0.827</w:t>
-            </w:r>
-          </w:p>
-        </w:tc>
-        <w:tc>
-          <w:tcPr>
-            <w:tcW w:type="dxa" w:w="960"/>
-            <w:tcBorders>
-              <w:top w:val="nil"/>
-              <w:bottom w:val="nil"/>
-              <w:left w:val="nil"/>
-              <w:right w:val="nil"/>
-            </w:tcBorders>
-          </w:tcPr>
-          <w:p>
-            <w:pPr>
-              <w:jc w:val="center"/>
-            </w:pPr>
-            <w:r>
-              <w:t>0.2</w:t>
-            </w:r>
-          </w:p>
-        </w:tc>
-      </w:tr>
-      <w:tr>
-        <w:tc>
-          <w:tcPr>
-            <w:tcW w:type="dxa" w:w="960"/>
-            <w:tcBorders>
-              <w:top w:val="nil"/>
-              <w:bottom w:val="nil"/>
-              <w:left w:val="nil"/>
-              <w:right w:val="nil"/>
-            </w:tcBorders>
-            <w:tcBorders>
-              <w:top w:val="single" w:sz="4"/>
-            </w:tcBorders>
-            <w:tcBorders>
-              <w:bottom w:val="single" w:sz="4"/>
-            </w:tcBorders>
-          </w:tcPr>
-          <w:p>
-            <w:pPr>
-              <w:spacing w:after="60" w:before="60"/>
-            </w:pPr>
-            <w:r>
-              <w:t>Gr 3</w:t>
-            </w:r>
-          </w:p>
-        </w:tc>
-        <w:tc>
-          <w:tcPr>
-            <w:tcW w:type="dxa" w:w="960"/>
-            <w:tcBorders>
-              <w:top w:val="nil"/>
-              <w:bottom w:val="nil"/>
-              <w:left w:val="nil"/>
-              <w:right w:val="nil"/>
-            </w:tcBorders>
-            <w:tcBorders>
-              <w:top w:val="single" w:sz="4"/>
-            </w:tcBorders>
-            <w:tcBorders>
-              <w:bottom w:val="single" w:sz="4"/>
-            </w:tcBorders>
-          </w:tcPr>
-          <w:p>
-            <w:pPr>
-              <w:jc w:val="center"/>
-            </w:pPr>
-            <w:r/>
-          </w:p>
-        </w:tc>
-        <w:tc>
-          <w:tcPr>
-            <w:tcW w:type="dxa" w:w="960"/>
-            <w:tcBorders>
-              <w:top w:val="nil"/>
-              <w:bottom w:val="nil"/>
-              <w:left w:val="nil"/>
-              <w:right w:val="nil"/>
-            </w:tcBorders>
-            <w:tcBorders>
-              <w:top w:val="single" w:sz="4"/>
-            </w:tcBorders>
-            <w:tcBorders>
-              <w:bottom w:val="single" w:sz="4"/>
-            </w:tcBorders>
-          </w:tcPr>
-          <w:p>
-            <w:pPr>
-              <w:jc w:val="center"/>
-            </w:pPr>
-            <w:r/>
-          </w:p>
-        </w:tc>
-        <w:tc>
-          <w:tcPr>
-            <w:tcW w:type="dxa" w:w="960"/>
-            <w:tcBorders>
-              <w:top w:val="nil"/>
-              <w:bottom w:val="nil"/>
-              <w:left w:val="nil"/>
-              <w:right w:val="nil"/>
-            </w:tcBorders>
-            <w:tcBorders>
-              <w:top w:val="single" w:sz="4"/>
-            </w:tcBorders>
-            <w:tcBorders>
-              <w:bottom w:val="single" w:sz="4"/>
-            </w:tcBorders>
-          </w:tcPr>
-          <w:p>
-            <w:pPr>
-              <w:jc w:val="center"/>
-            </w:pPr>
-            <w:r/>
-          </w:p>
-        </w:tc>
-        <w:tc>
-          <w:tcPr>
-            <w:tcW w:type="dxa" w:w="960"/>
-            <w:tcBorders>
-              <w:top w:val="nil"/>
-              <w:bottom w:val="nil"/>
-              <w:left w:val="nil"/>
-              <w:right w:val="nil"/>
-            </w:tcBorders>
-            <w:tcBorders>
-              <w:top w:val="single" w:sz="4"/>
-            </w:tcBorders>
-            <w:tcBorders>
-              <w:bottom w:val="single" w:sz="4"/>
-            </w:tcBorders>
-          </w:tcPr>
-          <w:p>
-            <w:pPr>
-              <w:jc w:val="center"/>
-            </w:pPr>
-            <w:r/>
-          </w:p>
-        </w:tc>
-        <w:tc>
-          <w:tcPr>
-            <w:tcW w:type="dxa" w:w="960"/>
-            <w:tcBorders>
-              <w:top w:val="nil"/>
-              <w:bottom w:val="nil"/>
-              <w:left w:val="nil"/>
-              <w:right w:val="nil"/>
-            </w:tcBorders>
-            <w:tcBorders>
-              <w:top w:val="single" w:sz="4"/>
-            </w:tcBorders>
-            <w:tcBorders>
-              <w:bottom w:val="single" w:sz="4"/>
-            </w:tcBorders>
-          </w:tcPr>
-          <w:p>
-            <w:pPr>
-              <w:jc w:val="center"/>
-            </w:pPr>
-            <w:r/>
-          </w:p>
-        </w:tc>
-        <w:tc>
-          <w:tcPr>
-            <w:tcW w:type="dxa" w:w="960"/>
-            <w:tcBorders>
-              <w:top w:val="nil"/>
-              <w:bottom w:val="nil"/>
-              <w:left w:val="nil"/>
-              <w:right w:val="nil"/>
-            </w:tcBorders>
-            <w:tcBorders>
-              <w:top w:val="single" w:sz="4"/>
-            </w:tcBorders>
-            <w:tcBorders>
-              <w:bottom w:val="single" w:sz="4"/>
-            </w:tcBorders>
-          </w:tcPr>
-          <w:p>
-            <w:pPr>
-              <w:jc w:val="center"/>
-            </w:pPr>
-            <w:r/>
-          </w:p>
-        </w:tc>
-        <w:tc>
-          <w:tcPr>
-            <w:tcW w:type="dxa" w:w="960"/>
-            <w:tcBorders>
-              <w:top w:val="nil"/>
-              <w:bottom w:val="nil"/>
-              <w:left w:val="nil"/>
-              <w:right w:val="nil"/>
-            </w:tcBorders>
-            <w:tcBorders>
-              <w:top w:val="single" w:sz="4"/>
-            </w:tcBorders>
-            <w:tcBorders>
-              <w:bottom w:val="single" w:sz="4"/>
-            </w:tcBorders>
-          </w:tcPr>
-          <w:p>
-            <w:pPr>
-              <w:jc w:val="center"/>
-            </w:pPr>
-            <w:r/>
-          </w:p>
-        </w:tc>
-        <w:tc>
-          <w:tcPr>
-            <w:tcW w:type="dxa" w:w="960"/>
-            <w:tcBorders>
-              <w:top w:val="nil"/>
-              <w:bottom w:val="nil"/>
-              <w:left w:val="nil"/>
-              <w:right w:val="nil"/>
-            </w:tcBorders>
-            <w:tcBorders>
-              <w:top w:val="single" w:sz="4"/>
-            </w:tcBorders>
-            <w:tcBorders>
-              <w:bottom w:val="single" w:sz="4"/>
-            </w:tcBorders>
-          </w:tcPr>
-          <w:p>
-            <w:pPr>
-              <w:jc w:val="center"/>
-            </w:pPr>
-            <w:r/>
-          </w:p>
-        </w:tc>
-      </w:tr>
-      <w:tr>
-        <w:tc>
-          <w:tcPr>
-            <w:tcW w:type="dxa" w:w="960"/>
-            <w:tcBorders>
-              <w:top w:val="nil"/>
-              <w:bottom w:val="nil"/>
-              <w:left w:val="nil"/>
-              <w:right w:val="nil"/>
-            </w:tcBorders>
-            <w:tcBorders>
-              <w:bottom w:val="single" w:sz="8"/>
-            </w:tcBorders>
-          </w:tcPr>
-          <w:p>
-            <w:r>
-              <w:t>Var 6</w:t>
-            </w:r>
-          </w:p>
-        </w:tc>
-        <w:tc>
-          <w:tcPr>
-            <w:tcW w:type="dxa" w:w="960"/>
-            <w:tcBorders>
-              <w:top w:val="nil"/>
-              <w:bottom w:val="nil"/>
-              <w:left w:val="nil"/>
-              <w:right w:val="nil"/>
-            </w:tcBorders>
-            <w:tcBorders>
-              <w:bottom w:val="single" w:sz="8"/>
-            </w:tcBorders>
-          </w:tcPr>
-          <w:p>
-            <w:pPr>
-              <w:jc w:val="center"/>
-            </w:pPr>
-            <w:r>
-              <w:t>-1.292</w:t>
-            </w:r>
-          </w:p>
-        </w:tc>
-        <w:tc>
-          <w:tcPr>
-            <w:tcW w:type="dxa" w:w="960"/>
-            <w:tcBorders>
-              <w:top w:val="nil"/>
-              <w:bottom w:val="nil"/>
-              <w:left w:val="nil"/>
-              <w:right w:val="nil"/>
-            </w:tcBorders>
-            <w:tcBorders>
-              <w:bottom w:val="single" w:sz="8"/>
-            </w:tcBorders>
-          </w:tcPr>
-          <w:p>
-            <w:pPr>
-              <w:jc w:val="center"/>
-            </w:pPr>
-            <w:r>
-              <w:t>0.87</w:t>
-            </w:r>
-          </w:p>
-        </w:tc>
-        <w:tc>
-          <w:tcPr>
-            <w:tcW w:type="dxa" w:w="960"/>
-            <w:tcBorders>
-              <w:top w:val="nil"/>
-              <w:bottom w:val="nil"/>
-              <w:left w:val="nil"/>
-              <w:right w:val="nil"/>
-            </w:tcBorders>
-            <w:tcBorders>
-              <w:bottom w:val="single" w:sz="8"/>
-            </w:tcBorders>
-          </w:tcPr>
-          <w:p>
-            <w:pPr>
-              <w:jc w:val="center"/>
-            </w:pPr>
-            <w:r>
-              <w:t>0.197</w:t>
-            </w:r>
-          </w:p>
-        </w:tc>
-        <w:tc>
-          <w:tcPr>
-            <w:tcW w:type="dxa" w:w="960"/>
-            <w:tcBorders>
-              <w:top w:val="nil"/>
-              <w:bottom w:val="nil"/>
-              <w:left w:val="nil"/>
-              <w:right w:val="nil"/>
-            </w:tcBorders>
-            <w:tcBorders>
-              <w:bottom w:val="single" w:sz="8"/>
-            </w:tcBorders>
-          </w:tcPr>
-          <w:p>
-            <w:pPr>
-              <w:jc w:val="center"/>
-            </w:pPr>
-            <w:r>
-              <w:t>-0.015</w:t>
-            </w:r>
-          </w:p>
-        </w:tc>
-        <w:tc>
-          <w:tcPr>
-            <w:tcW w:type="dxa" w:w="960"/>
-            <w:tcBorders>
-              <w:top w:val="nil"/>
-              <w:bottom w:val="nil"/>
-              <w:left w:val="nil"/>
-              <w:right w:val="nil"/>
-            </w:tcBorders>
-            <w:tcBorders>
-              <w:bottom w:val="single" w:sz="8"/>
-            </w:tcBorders>
-          </w:tcPr>
-          <w:p>
-            <w:pPr>
-              <w:jc w:val="center"/>
-            </w:pPr>
-            <w:r>
-              <w:t>1.044</w:t>
-            </w:r>
-          </w:p>
-        </w:tc>
-        <w:tc>
-          <w:tcPr>
-            <w:tcW w:type="dxa" w:w="960"/>
-            <w:tcBorders>
-              <w:top w:val="nil"/>
-              <w:bottom w:val="nil"/>
-              <w:left w:val="nil"/>
-              <w:right w:val="nil"/>
-            </w:tcBorders>
-            <w:tcBorders>
-              <w:bottom w:val="single" w:sz="8"/>
-            </w:tcBorders>
-          </w:tcPr>
-          <w:p>
-            <w:pPr>
-              <w:jc w:val="center"/>
-            </w:pPr>
-            <w:r>
-              <w:t>-0.544</w:t>
-            </w:r>
-          </w:p>
-        </w:tc>
-        <w:tc>
-          <w:tcPr>
-            <w:tcW w:type="dxa" w:w="960"/>
-            <w:tcBorders>
-              <w:top w:val="nil"/>
-              <w:bottom w:val="nil"/>
-              <w:left w:val="nil"/>
-              <w:right w:val="nil"/>
-            </w:tcBorders>
-            <w:tcBorders>
-              <w:bottom w:val="single" w:sz="8"/>
-            </w:tcBorders>
-          </w:tcPr>
-          <w:p>
-            <w:pPr>
-              <w:jc w:val="center"/>
-            </w:pPr>
-            <w:r>
-              <w:t>0.191</w:t>
-            </w:r>
-          </w:p>
-        </w:tc>
-        <w:tc>
-          <w:tcPr>
-            <w:tcW w:type="dxa" w:w="960"/>
-            <w:tcBorders>
-              <w:top w:val="nil"/>
-              <w:bottom w:val="nil"/>
-              <w:left w:val="nil"/>
-              <w:right w:val="nil"/>
-            </w:tcBorders>
-            <w:tcBorders>
-              <w:bottom w:val="single" w:sz="8"/>
-            </w:tcBorders>
-          </w:tcPr>
-          <w:p>
-            <w:pPr>
-              <w:jc w:val="center"/>
-            </w:pPr>
-            <w:r>
-              <w:t>-0.45</w:t>
-            </w:r>
-          </w:p>
-        </w:tc>
-      </w:tr>
-      <w:tr>
-        <w:tc>
-          <w:tcPr>
-            <w:tcW w:type="dxa" w:w="8640"/>
-            <w:gridSpan w:val="9"/>
-            <w:tcBorders>
-              <w:top w:val="nil"/>
-              <w:bottom w:val="nil"/>
-              <w:left w:val="nil"/>
-              <w:right w:val="nil"/>
-            </w:tcBorders>
-            <w:tcBorders>
-              <w:top w:val="nil"/>
-              <w:bottom w:val="nil"/>
-              <w:left w:val="nil"/>
-              <w:right w:val="nil"/>
-            </w:tcBorders>
-            <w:tcBorders>
-              <w:top w:val="nil"/>
-              <w:bottom w:val="nil"/>
-              <w:left w:val="nil"/>
-              <w:right w:val="nil"/>
-            </w:tcBorders>
-            <w:tcBorders>
-              <w:top w:val="nil"/>
-              <w:bottom w:val="nil"/>
-              <w:left w:val="nil"/>
-              <w:right w:val="nil"/>
-            </w:tcBorders>
-            <w:tcBorders>
-              <w:top w:val="nil"/>
-              <w:bottom w:val="nil"/>
-              <w:left w:val="nil"/>
-              <w:right w:val="nil"/>
-            </w:tcBorders>
             <w:tcBorders>
               <w:top w:val="nil"/>
               <w:bottom w:val="nil"/>
@@ -2279,9 +904,69 @@
               <w:rPr>
                 <w:sz w:val="18"/>
               </w:rPr>
-              <w:t>Sample very new notes!</w:t>
+              <w:t>Note: Displayed statistics are Mean (Std. Dev.).</w:t>
             </w:r>
           </w:p>
+        </w:tc>
+        <w:tc>
+          <w:tcPr>
+            <w:tcW w:type="dxa" w:w="960"/>
+            <w:tcBorders>
+              <w:top w:val="nil"/>
+              <w:bottom w:val="nil"/>
+              <w:left w:val="nil"/>
+              <w:right w:val="nil"/>
+            </w:tcBorders>
+          </w:tcPr>
+          <w:p/>
+        </w:tc>
+        <w:tc>
+          <w:tcPr>
+            <w:tcW w:type="dxa" w:w="960"/>
+            <w:tcBorders>
+              <w:top w:val="nil"/>
+              <w:bottom w:val="nil"/>
+              <w:left w:val="nil"/>
+              <w:right w:val="nil"/>
+            </w:tcBorders>
+          </w:tcPr>
+          <w:p/>
+        </w:tc>
+        <w:tc>
+          <w:tcPr>
+            <w:tcW w:type="dxa" w:w="960"/>
+            <w:tcBorders>
+              <w:top w:val="nil"/>
+              <w:bottom w:val="nil"/>
+              <w:left w:val="nil"/>
+              <w:right w:val="nil"/>
+            </w:tcBorders>
+          </w:tcPr>
+          <w:p/>
+        </w:tc>
+        <w:tc>
+          <w:tcPr>
+            <w:tcW w:type="dxa" w:w="960"/>
+            <w:tcBorders>
+              <w:top w:val="nil"/>
+              <w:bottom w:val="nil"/>
+              <w:left w:val="nil"/>
+              <w:right w:val="nil"/>
+            </w:tcBorders>
+          </w:tcPr>
+          <w:p/>
+        </w:tc>
+        <w:tc>
+          <w:tcPr>
+            <w:tcW w:type="dxa" w:w="960"/>
+            <w:tcBorders>
+              <w:top w:val="nil"/>
+              <w:bottom w:val="nil"/>
+              <w:left w:val="nil"/>
+              <w:right w:val="nil"/>
+            </w:tcBorders>
+          </w:tcPr>
+          <w:p/>
         </w:tc>
       </w:tr>
     </w:tbl>

</xml_diff>